<commit_message>
more ppt and add pca
</commit_message>
<xml_diff>
--- a/Project1.docx
+++ b/Project1.docx
@@ -27,8 +27,11 @@
       </w:r>
     </w:p>
     <w:p>
-      <w:r>
-        <w:t xml:space="preserve">This is Project 1 for STAT 557 2018 Spring by Meridith Bartley and Fei. The aim of this project is to practice linear classification methods and QDA and study basic techniques of dimension reduction.In this project we (1) apply LDA, QDA, and multinomial logistic regression to soil sample data in order to calssify into separate soil group (Orders).</w:t>
+      <w:pPr>
+        <w:pStyle w:val="FirstParagraph"/>
+      </w:pPr>
+      <w:r>
+        <w:t xml:space="preserve">This is Project 1 for STAT 557 2018 Spring by Meridith Bartley and Fei. The aim of this project is to practice linear classification methods and QDA and study basic techniques of dimension reduction.In this project we apply LDA, QDA, and multinomial logistic regression to soil sample data in order to classify into separate soil group (Orders).</w:t>
       </w:r>
     </w:p>
     <w:p>
@@ -42,13 +45,398 @@
       </w:r>
     </w:p>
     <w:p>
-      <w:r>
-        <w:t xml:space="preserve">This is Fei's research data. It's about soil sample data over the US downloaded from NRCS, including the physical and chemical properties of soil samples (sand, silt, clay, oganic carbon, bulk density, CEC soil, CEC clay, base satuaration, and pH) and the corresponding soil classification group (soil order).</w:t>
-      </w:r>
-    </w:p>
-    <w:p>
+      <w:pPr>
+        <w:pStyle w:val="FirstParagraph"/>
+      </w:pPr>
+      <w:r>
+        <w:t xml:space="preserve">This dataset contains soil sample data over the US downloaded from Natural Resources Conservation Service (NRCS). After removing the incomplete data records, there are around 14,000 records left, each of which includes physical and chemical properties of soil samples (sand, silt, clay, organic carbon, bulk density, CEC soil, CEC clay, base saturation, and pH) and the corresponding soil classification group (soil order).</w:t>
+      </w:r>
+    </w:p>
+    <w:p>
+      <w:pPr>
+        <w:pStyle w:val="BodyText"/>
+      </w:pPr>
       <w:r>
         <w:t xml:space="preserve">Boxplots for each physical and chemical property used as explanitory variables in the subsequent classification models are included below. This EDA allows for early indication of which variables may possibly be ommitted during dimention reduction. That is, what properties do not differ significantly between soil Orders.</w:t>
+      </w:r>
+    </w:p>
+    <w:p>
+      <w:pPr>
+        <w:pStyle w:val="SourceCode"/>
+      </w:pPr>
+      <w:r>
+        <w:rPr>
+          <w:rStyle w:val="KeywordTok"/>
+        </w:rPr>
+        <w:t xml:space="preserve">library</w:t>
+      </w:r>
+      <w:r>
+        <w:rPr>
+          <w:rStyle w:val="NormalTok"/>
+        </w:rPr>
+        <w:t xml:space="preserve">(ggplot2)</w:t>
+      </w:r>
+    </w:p>
+    <w:p>
+      <w:pPr>
+        <w:pStyle w:val="SourceCode"/>
+      </w:pPr>
+      <w:r>
+        <w:rPr>
+          <w:rStyle w:val="VerbatimChar"/>
+        </w:rPr>
+        <w:t xml:space="preserve">## Warning: package 'ggplot2' was built under R version 3.4.3</w:t>
+      </w:r>
+    </w:p>
+    <w:p>
+      <w:pPr>
+        <w:pStyle w:val="SourceCode"/>
+      </w:pPr>
+      <w:r>
+        <w:rPr>
+          <w:rStyle w:val="KeywordTok"/>
+        </w:rPr>
+        <w:t xml:space="preserve">library</w:t>
+      </w:r>
+      <w:r>
+        <w:rPr>
+          <w:rStyle w:val="NormalTok"/>
+        </w:rPr>
+        <w:t xml:space="preserve">(dplyr)</w:t>
+      </w:r>
+    </w:p>
+    <w:p>
+      <w:pPr>
+        <w:pStyle w:val="SourceCode"/>
+      </w:pPr>
+      <w:r>
+        <w:rPr>
+          <w:rStyle w:val="VerbatimChar"/>
+        </w:rPr>
+        <w:t xml:space="preserve">## Warning: package 'dplyr' was built under R version 3.4.3</w:t>
+      </w:r>
+    </w:p>
+    <w:p>
+      <w:pPr>
+        <w:pStyle w:val="SourceCode"/>
+      </w:pPr>
+      <w:r>
+        <w:rPr>
+          <w:rStyle w:val="VerbatimChar"/>
+        </w:rPr>
+        <w:t xml:space="preserve">## </w:t>
+      </w:r>
+      <w:r>
+        <w:br w:type="textWrapping"/>
+      </w:r>
+      <w:r>
+        <w:rPr>
+          <w:rStyle w:val="VerbatimChar"/>
+        </w:rPr>
+        <w:t xml:space="preserve">## Attaching package: 'dplyr'</w:t>
+      </w:r>
+    </w:p>
+    <w:p>
+      <w:pPr>
+        <w:pStyle w:val="SourceCode"/>
+      </w:pPr>
+      <w:r>
+        <w:rPr>
+          <w:rStyle w:val="VerbatimChar"/>
+        </w:rPr>
+        <w:t xml:space="preserve">## The following objects are masked from 'package:stats':</w:t>
+      </w:r>
+      <w:r>
+        <w:br w:type="textWrapping"/>
+      </w:r>
+      <w:r>
+        <w:rPr>
+          <w:rStyle w:val="VerbatimChar"/>
+        </w:rPr>
+        <w:t xml:space="preserve">## </w:t>
+      </w:r>
+      <w:r>
+        <w:br w:type="textWrapping"/>
+      </w:r>
+      <w:r>
+        <w:rPr>
+          <w:rStyle w:val="VerbatimChar"/>
+        </w:rPr>
+        <w:t xml:space="preserve">##     filter, lag</w:t>
+      </w:r>
+    </w:p>
+    <w:p>
+      <w:pPr>
+        <w:pStyle w:val="SourceCode"/>
+      </w:pPr>
+      <w:r>
+        <w:rPr>
+          <w:rStyle w:val="VerbatimChar"/>
+        </w:rPr>
+        <w:t xml:space="preserve">## The following objects are masked from 'package:base':</w:t>
+      </w:r>
+      <w:r>
+        <w:br w:type="textWrapping"/>
+      </w:r>
+      <w:r>
+        <w:rPr>
+          <w:rStyle w:val="VerbatimChar"/>
+        </w:rPr>
+        <w:t xml:space="preserve">## </w:t>
+      </w:r>
+      <w:r>
+        <w:br w:type="textWrapping"/>
+      </w:r>
+      <w:r>
+        <w:rPr>
+          <w:rStyle w:val="VerbatimChar"/>
+        </w:rPr>
+        <w:t xml:space="preserve">##     intersect, setdiff, setequal, union</w:t>
+      </w:r>
+    </w:p>
+    <w:p>
+      <w:pPr>
+        <w:pStyle w:val="SourceCode"/>
+      </w:pPr>
+      <w:r>
+        <w:rPr>
+          <w:rStyle w:val="KeywordTok"/>
+        </w:rPr>
+        <w:t xml:space="preserve">library</w:t>
+      </w:r>
+      <w:r>
+        <w:rPr>
+          <w:rStyle w:val="NormalTok"/>
+        </w:rPr>
+        <w:t xml:space="preserve">(magrittr)</w:t>
+      </w:r>
+    </w:p>
+    <w:p>
+      <w:pPr>
+        <w:pStyle w:val="SourceCode"/>
+      </w:pPr>
+      <w:r>
+        <w:rPr>
+          <w:rStyle w:val="VerbatimChar"/>
+        </w:rPr>
+        <w:t xml:space="preserve">## Warning: package 'magrittr' was built under R version 3.4.3</w:t>
+      </w:r>
+    </w:p>
+    <w:p>
+      <w:pPr>
+        <w:pStyle w:val="SourceCode"/>
+      </w:pPr>
+      <w:r>
+        <w:rPr>
+          <w:rStyle w:val="KeywordTok"/>
+        </w:rPr>
+        <w:t xml:space="preserve">library</w:t>
+      </w:r>
+      <w:r>
+        <w:rPr>
+          <w:rStyle w:val="NormalTok"/>
+        </w:rPr>
+        <w:t xml:space="preserve">(MASS)</w:t>
+      </w:r>
+    </w:p>
+    <w:p>
+      <w:pPr>
+        <w:pStyle w:val="SourceCode"/>
+      </w:pPr>
+      <w:r>
+        <w:rPr>
+          <w:rStyle w:val="VerbatimChar"/>
+        </w:rPr>
+        <w:t xml:space="preserve">## Warning: package 'MASS' was built under R version 3.4.3</w:t>
+      </w:r>
+    </w:p>
+    <w:p>
+      <w:pPr>
+        <w:pStyle w:val="SourceCode"/>
+      </w:pPr>
+      <w:r>
+        <w:rPr>
+          <w:rStyle w:val="VerbatimChar"/>
+        </w:rPr>
+        <w:t xml:space="preserve">## </w:t>
+      </w:r>
+      <w:r>
+        <w:br w:type="textWrapping"/>
+      </w:r>
+      <w:r>
+        <w:rPr>
+          <w:rStyle w:val="VerbatimChar"/>
+        </w:rPr>
+        <w:t xml:space="preserve">## Attaching package: 'MASS'</w:t>
+      </w:r>
+    </w:p>
+    <w:p>
+      <w:pPr>
+        <w:pStyle w:val="SourceCode"/>
+      </w:pPr>
+      <w:r>
+        <w:rPr>
+          <w:rStyle w:val="VerbatimChar"/>
+        </w:rPr>
+        <w:t xml:space="preserve">## The following object is masked from 'package:dplyr':</w:t>
+      </w:r>
+      <w:r>
+        <w:br w:type="textWrapping"/>
+      </w:r>
+      <w:r>
+        <w:rPr>
+          <w:rStyle w:val="VerbatimChar"/>
+        </w:rPr>
+        <w:t xml:space="preserve">## </w:t>
+      </w:r>
+      <w:r>
+        <w:br w:type="textWrapping"/>
+      </w:r>
+      <w:r>
+        <w:rPr>
+          <w:rStyle w:val="VerbatimChar"/>
+        </w:rPr>
+        <w:t xml:space="preserve">##     select</w:t>
+      </w:r>
+    </w:p>
+    <w:p>
+      <w:pPr>
+        <w:pStyle w:val="SourceCode"/>
+      </w:pPr>
+      <w:r>
+        <w:rPr>
+          <w:rStyle w:val="KeywordTok"/>
+        </w:rPr>
+        <w:t xml:space="preserve">library</w:t>
+      </w:r>
+      <w:r>
+        <w:rPr>
+          <w:rStyle w:val="NormalTok"/>
+        </w:rPr>
+        <w:t xml:space="preserve">(caret)</w:t>
+      </w:r>
+    </w:p>
+    <w:p>
+      <w:pPr>
+        <w:pStyle w:val="SourceCode"/>
+      </w:pPr>
+      <w:r>
+        <w:rPr>
+          <w:rStyle w:val="VerbatimChar"/>
+        </w:rPr>
+        <w:t xml:space="preserve">## Warning: package 'caret' was built under R version 3.4.3</w:t>
+      </w:r>
+    </w:p>
+    <w:p>
+      <w:pPr>
+        <w:pStyle w:val="SourceCode"/>
+      </w:pPr>
+      <w:r>
+        <w:rPr>
+          <w:rStyle w:val="VerbatimChar"/>
+        </w:rPr>
+        <w:t xml:space="preserve">## Loading required package: lattice</w:t>
+      </w:r>
+    </w:p>
+    <w:p>
+      <w:pPr>
+        <w:pStyle w:val="SourceCode"/>
+      </w:pPr>
+      <w:r>
+        <w:rPr>
+          <w:rStyle w:val="KeywordTok"/>
+        </w:rPr>
+        <w:t xml:space="preserve">library</w:t>
+      </w:r>
+      <w:r>
+        <w:rPr>
+          <w:rStyle w:val="NormalTok"/>
+        </w:rPr>
+        <w:t xml:space="preserve">(nnet) </w:t>
+      </w:r>
+    </w:p>
+    <w:p>
+      <w:pPr>
+        <w:pStyle w:val="SourceCode"/>
+      </w:pPr>
+      <w:r>
+        <w:rPr>
+          <w:rStyle w:val="VerbatimChar"/>
+        </w:rPr>
+        <w:t xml:space="preserve">## Warning: package 'nnet' was built under R version 3.4.3</w:t>
+      </w:r>
+    </w:p>
+    <w:p>
+      <w:pPr>
+        <w:pStyle w:val="SourceCode"/>
+      </w:pPr>
+      <w:r>
+        <w:rPr>
+          <w:rStyle w:val="KeywordTok"/>
+        </w:rPr>
+        <w:t xml:space="preserve">library</w:t>
+      </w:r>
+      <w:r>
+        <w:rPr>
+          <w:rStyle w:val="NormalTok"/>
+        </w:rPr>
+        <w:t xml:space="preserve">(scales)</w:t>
+      </w:r>
+    </w:p>
+    <w:p>
+      <w:pPr>
+        <w:pStyle w:val="SourceCode"/>
+      </w:pPr>
+      <w:r>
+        <w:rPr>
+          <w:rStyle w:val="VerbatimChar"/>
+        </w:rPr>
+        <w:t xml:space="preserve">## Warning: package 'scales' was built under R version 3.4.3</w:t>
+      </w:r>
+    </w:p>
+    <w:p>
+      <w:pPr>
+        <w:pStyle w:val="SourceCode"/>
+      </w:pPr>
+      <w:r>
+        <w:rPr>
+          <w:rStyle w:val="KeywordTok"/>
+        </w:rPr>
+        <w:t xml:space="preserve">library</w:t>
+      </w:r>
+      <w:r>
+        <w:rPr>
+          <w:rStyle w:val="NormalTok"/>
+        </w:rPr>
+        <w:t xml:space="preserve">(klaR)</w:t>
+      </w:r>
+    </w:p>
+    <w:p>
+      <w:pPr>
+        <w:pStyle w:val="SourceCode"/>
+      </w:pPr>
+      <w:r>
+        <w:rPr>
+          <w:rStyle w:val="VerbatimChar"/>
+        </w:rPr>
+        <w:t xml:space="preserve">## Warning: package 'klaR' was built under R version 3.4.3</w:t>
+      </w:r>
+    </w:p>
+    <w:p>
+      <w:pPr>
+        <w:pStyle w:val="SourceCode"/>
+      </w:pPr>
+      <w:r>
+        <w:rPr>
+          <w:rStyle w:val="KeywordTok"/>
+        </w:rPr>
+        <w:t xml:space="preserve">library</w:t>
+      </w:r>
+      <w:r>
+        <w:rPr>
+          <w:rStyle w:val="NormalTok"/>
+        </w:rPr>
+        <w:t xml:space="preserve">(stats)</w:t>
       </w:r>
     </w:p>
     <w:p>
@@ -62,12 +450,15 @@
       </w:r>
     </w:p>
     <w:p>
+      <w:pPr>
+        <w:pStyle w:val="FirstParagraph"/>
+      </w:pPr>
       <w:r>
         <w:drawing>
           <wp:inline>
-            <wp:extent cx="5440680" cy="4352544"/>
+            <wp:extent cx="4620126" cy="3696101"/>
             <wp:effectExtent b="0" l="0" r="0" t="0"/>
-            <wp:docPr descr="" id="1" name="Picture"/>
+            <wp:docPr descr="" title="" id="1" name="Picture"/>
             <a:graphic>
               <a:graphicData uri="http://schemas.openxmlformats.org/drawingml/2006/picture">
                 <pic:pic>
@@ -86,7 +477,7 @@
                   <pic:spPr bwMode="auto">
                     <a:xfrm>
                       <a:off x="0" y="0"/>
-                      <a:ext cx="5440680" cy="4352544"/>
+                      <a:ext cx="4620126" cy="3696101"/>
                     </a:xfrm>
                     <a:prstGeom prst="rect">
                       <a:avLst/>
@@ -107,9 +498,9 @@
       <w:r>
         <w:drawing>
           <wp:inline>
-            <wp:extent cx="5440680" cy="4352544"/>
+            <wp:extent cx="4620126" cy="3696101"/>
             <wp:effectExtent b="0" l="0" r="0" t="0"/>
-            <wp:docPr descr="" id="1" name="Picture"/>
+            <wp:docPr descr="" title="" id="1" name="Picture"/>
             <a:graphic>
               <a:graphicData uri="http://schemas.openxmlformats.org/drawingml/2006/picture">
                 <pic:pic>
@@ -128,7 +519,7 @@
                   <pic:spPr bwMode="auto">
                     <a:xfrm>
                       <a:off x="0" y="0"/>
-                      <a:ext cx="5440680" cy="4352544"/>
+                      <a:ext cx="4620126" cy="3696101"/>
                     </a:xfrm>
                     <a:prstGeom prst="rect">
                       <a:avLst/>
@@ -149,9 +540,9 @@
       <w:r>
         <w:drawing>
           <wp:inline>
-            <wp:extent cx="5440680" cy="4352544"/>
+            <wp:extent cx="4620126" cy="3696101"/>
             <wp:effectExtent b="0" l="0" r="0" t="0"/>
-            <wp:docPr descr="" id="1" name="Picture"/>
+            <wp:docPr descr="" title="" id="1" name="Picture"/>
             <a:graphic>
               <a:graphicData uri="http://schemas.openxmlformats.org/drawingml/2006/picture">
                 <pic:pic>
@@ -170,7 +561,7 @@
                   <pic:spPr bwMode="auto">
                     <a:xfrm>
                       <a:off x="0" y="0"/>
-                      <a:ext cx="5440680" cy="4352544"/>
+                      <a:ext cx="4620126" cy="3696101"/>
                     </a:xfrm>
                     <a:prstGeom prst="rect">
                       <a:avLst/>
@@ -191,9 +582,9 @@
       <w:r>
         <w:drawing>
           <wp:inline>
-            <wp:extent cx="5440680" cy="4352544"/>
+            <wp:extent cx="4620126" cy="3696101"/>
             <wp:effectExtent b="0" l="0" r="0" t="0"/>
-            <wp:docPr descr="" id="1" name="Picture"/>
+            <wp:docPr descr="" title="" id="1" name="Picture"/>
             <a:graphic>
               <a:graphicData uri="http://schemas.openxmlformats.org/drawingml/2006/picture">
                 <pic:pic>
@@ -212,7 +603,7 @@
                   <pic:spPr bwMode="auto">
                     <a:xfrm>
                       <a:off x="0" y="0"/>
-                      <a:ext cx="5440680" cy="4352544"/>
+                      <a:ext cx="4620126" cy="3696101"/>
                     </a:xfrm>
                     <a:prstGeom prst="rect">
                       <a:avLst/>
@@ -233,9 +624,9 @@
       <w:r>
         <w:drawing>
           <wp:inline>
-            <wp:extent cx="5440680" cy="4352544"/>
+            <wp:extent cx="4620126" cy="3696101"/>
             <wp:effectExtent b="0" l="0" r="0" t="0"/>
-            <wp:docPr descr="" id="1" name="Picture"/>
+            <wp:docPr descr="" title="" id="1" name="Picture"/>
             <a:graphic>
               <a:graphicData uri="http://schemas.openxmlformats.org/drawingml/2006/picture">
                 <pic:pic>
@@ -254,7 +645,7 @@
                   <pic:spPr bwMode="auto">
                     <a:xfrm>
                       <a:off x="0" y="0"/>
-                      <a:ext cx="5440680" cy="4352544"/>
+                      <a:ext cx="4620126" cy="3696101"/>
                     </a:xfrm>
                     <a:prstGeom prst="rect">
                       <a:avLst/>
@@ -275,9 +666,9 @@
       <w:r>
         <w:drawing>
           <wp:inline>
-            <wp:extent cx="5440680" cy="4352544"/>
+            <wp:extent cx="4620126" cy="3696101"/>
             <wp:effectExtent b="0" l="0" r="0" t="0"/>
-            <wp:docPr descr="" id="1" name="Picture"/>
+            <wp:docPr descr="" title="" id="1" name="Picture"/>
             <a:graphic>
               <a:graphicData uri="http://schemas.openxmlformats.org/drawingml/2006/picture">
                 <pic:pic>
@@ -296,7 +687,7 @@
                   <pic:spPr bwMode="auto">
                     <a:xfrm>
                       <a:off x="0" y="0"/>
-                      <a:ext cx="5440680" cy="4352544"/>
+                      <a:ext cx="4620126" cy="3696101"/>
                     </a:xfrm>
                     <a:prstGeom prst="rect">
                       <a:avLst/>
@@ -317,9 +708,9 @@
       <w:r>
         <w:drawing>
           <wp:inline>
-            <wp:extent cx="5440680" cy="4352544"/>
+            <wp:extent cx="4620126" cy="3696101"/>
             <wp:effectExtent b="0" l="0" r="0" t="0"/>
-            <wp:docPr descr="" id="1" name="Picture"/>
+            <wp:docPr descr="" title="" id="1" name="Picture"/>
             <a:graphic>
               <a:graphicData uri="http://schemas.openxmlformats.org/drawingml/2006/picture">
                 <pic:pic>
@@ -338,7 +729,7 @@
                   <pic:spPr bwMode="auto">
                     <a:xfrm>
                       <a:off x="0" y="0"/>
-                      <a:ext cx="5440680" cy="4352544"/>
+                      <a:ext cx="4620126" cy="3696101"/>
                     </a:xfrm>
                     <a:prstGeom prst="rect">
                       <a:avLst/>
@@ -359,9 +750,9 @@
       <w:r>
         <w:drawing>
           <wp:inline>
-            <wp:extent cx="5440680" cy="4352544"/>
+            <wp:extent cx="4620126" cy="3696101"/>
             <wp:effectExtent b="0" l="0" r="0" t="0"/>
-            <wp:docPr descr="" id="1" name="Picture"/>
+            <wp:docPr descr="" title="" id="1" name="Picture"/>
             <a:graphic>
               <a:graphicData uri="http://schemas.openxmlformats.org/drawingml/2006/picture">
                 <pic:pic>
@@ -380,7 +771,7 @@
                   <pic:spPr bwMode="auto">
                     <a:xfrm>
                       <a:off x="0" y="0"/>
-                      <a:ext cx="5440680" cy="4352544"/>
+                      <a:ext cx="4620126" cy="3696101"/>
                     </a:xfrm>
                     <a:prstGeom prst="rect">
                       <a:avLst/>
@@ -401,9 +792,9 @@
       <w:r>
         <w:drawing>
           <wp:inline>
-            <wp:extent cx="5440680" cy="4352544"/>
+            <wp:extent cx="4620126" cy="3696101"/>
             <wp:effectExtent b="0" l="0" r="0" t="0"/>
-            <wp:docPr descr="" id="1" name="Picture"/>
+            <wp:docPr descr="" title="" id="1" name="Picture"/>
             <a:graphic>
               <a:graphicData uri="http://schemas.openxmlformats.org/drawingml/2006/picture">
                 <pic:pic>
@@ -422,7 +813,7 @@
                   <pic:spPr bwMode="auto">
                     <a:xfrm>
                       <a:off x="0" y="0"/>
-                      <a:ext cx="5440680" cy="4352544"/>
+                      <a:ext cx="4620126" cy="3696101"/>
                     </a:xfrm>
                     <a:prstGeom prst="rect">
                       <a:avLst/>
@@ -455,10 +846,10 @@
       <w:pPr>
         <w:pStyle w:val="Heading2"/>
       </w:pPr>
-      <w:bookmarkStart w:id="34" w:name="linear-discriminant-analysis-lda"/>
+      <w:bookmarkStart w:id="34" w:name="linear-discriminant-analysis-lda-of-original-dataset-without-dimension-reduction"/>
       <w:bookmarkEnd w:id="34"/>
       <w:r>
-        <w:t xml:space="preserve">Linear Discriminant Analysis (LDA)</w:t>
+        <w:t xml:space="preserve">Linear Discriminant Analysis (LDA) of original dataset (without dimension reduction)</w:t>
       </w:r>
     </w:p>
     <w:p>
@@ -478,7 +869,7 @@
         <w:rPr>
           <w:rStyle w:val="VerbatimChar"/>
         </w:rPr>
-        <w:t xml:space="preserve">##   0.5961538   0.5675676   0.5480769   0.1556604   0.6461916   0.7647059 </w:t>
+        <w:t xml:space="preserve">##   0.6064103   0.5135135   0.5528846   0.1462264   0.6461916   0.7647059 </w:t>
       </w:r>
       <w:r>
         <w:br w:type="textWrapping"/>
@@ -496,7 +887,7 @@
         <w:rPr>
           <w:rStyle w:val="VerbatimChar"/>
         </w:rPr>
-        <w:t xml:space="preserve">##   0.2441860   0.7068966   0.6408451</w:t>
+        <w:t xml:space="preserve">##   0.2441860   0.8232759   0.6408451</w:t>
       </w:r>
     </w:p>
     <w:p>
@@ -507,21 +898,24 @@
         <w:rPr>
           <w:rStyle w:val="VerbatimChar"/>
         </w:rPr>
-        <w:t xml:space="preserve">## [1] 0.5708619</w:t>
-      </w:r>
-    </w:p>
-    <w:p>
+        <w:t xml:space="preserve">## [1] 0.5820411</w:t>
+      </w:r>
+    </w:p>
+    <w:p>
+      <w:pPr>
+        <w:pStyle w:val="FirstParagraph"/>
+      </w:pPr>
       <w:r>
         <w:drawing>
           <wp:inline>
-            <wp:extent cx="5440680" cy="4352544"/>
+            <wp:extent cx="4620126" cy="3696101"/>
             <wp:effectExtent b="0" l="0" r="0" t="0"/>
-            <wp:docPr descr="" id="1" name="Picture"/>
+            <wp:docPr descr="" title="" id="1" name="Picture"/>
             <a:graphic>
               <a:graphicData uri="http://schemas.openxmlformats.org/drawingml/2006/picture">
                 <pic:pic>
                   <pic:nvPicPr>
-                    <pic:cNvPr descr="Project1_files/figure-docx/LDA%20-%20Fei-1.png" id="0" name="Picture"/>
+                    <pic:cNvPr descr="Project1_files/figure-docx/LDA%20with%20no%20PCA%20-%20Fei-1.png" id="0" name="Picture"/>
                     <pic:cNvPicPr>
                       <a:picLocks noChangeArrowheads="1" noChangeAspect="1"/>
                     </pic:cNvPicPr>
@@ -535,7 +929,7 @@
                   <pic:spPr bwMode="auto">
                     <a:xfrm>
                       <a:off x="0" y="0"/>
-                      <a:ext cx="5440680" cy="4352544"/>
+                      <a:ext cx="4620126" cy="3696101"/>
                     </a:xfrm>
                     <a:prstGeom prst="rect">
                       <a:avLst/>
@@ -553,15 +947,57 @@
           </wp:inline>
         </w:drawing>
       </w:r>
+      <w:r>
+        <w:drawing>
+          <wp:inline>
+            <wp:extent cx="4620126" cy="3696101"/>
+            <wp:effectExtent b="0" l="0" r="0" t="0"/>
+            <wp:docPr descr="" title="" id="1" name="Picture"/>
+            <a:graphic>
+              <a:graphicData uri="http://schemas.openxmlformats.org/drawingml/2006/picture">
+                <pic:pic>
+                  <pic:nvPicPr>
+                    <pic:cNvPr descr="Project1_files/figure-docx/LDA%20with%20no%20PCA%20-%20Fei-2.png" id="0" name="Picture"/>
+                    <pic:cNvPicPr>
+                      <a:picLocks noChangeArrowheads="1" noChangeAspect="1"/>
+                    </pic:cNvPicPr>
+                  </pic:nvPicPr>
+                  <pic:blipFill>
+                    <a:blip r:embed="rId36"/>
+                    <a:stretch>
+                      <a:fillRect/>
+                    </a:stretch>
+                  </pic:blipFill>
+                  <pic:spPr bwMode="auto">
+                    <a:xfrm>
+                      <a:off x="0" y="0"/>
+                      <a:ext cx="4620126" cy="3696101"/>
+                    </a:xfrm>
+                    <a:prstGeom prst="rect">
+                      <a:avLst/>
+                    </a:prstGeom>
+                    <a:noFill/>
+                    <a:ln w="9525">
+                      <a:noFill/>
+                      <a:headEnd/>
+                      <a:tailEnd/>
+                    </a:ln>
+                  </pic:spPr>
+                </pic:pic>
+              </a:graphicData>
+            </a:graphic>
+          </wp:inline>
+        </w:drawing>
+      </w:r>
     </w:p>
     <w:p>
       <w:pPr>
         <w:pStyle w:val="Heading2"/>
       </w:pPr>
-      <w:bookmarkStart w:id="36" w:name="quadratic-discriminant-analysis"/>
-      <w:bookmarkEnd w:id="36"/>
-      <w:r>
-        <w:t xml:space="preserve">Quadratic Discriminant Analysis</w:t>
+      <w:bookmarkStart w:id="37" w:name="linear-discriminant-analysis-lda-of-reduced-dataset-with-dimension-reduction-from-pca"/>
+      <w:bookmarkEnd w:id="37"/>
+      <w:r>
+        <w:t xml:space="preserve">Linear Discriminant Analysis (LDA) of reduced dataset (with dimension reduction from PCA)</w:t>
       </w:r>
     </w:p>
     <w:p>
@@ -581,7 +1017,7 @@
         <w:rPr>
           <w:rStyle w:val="VerbatimChar"/>
         </w:rPr>
-        <w:t xml:space="preserve">##   0.7038462   0.3243243   0.5673077   0.2122642   0.4619165   0.5882353 </w:t>
+        <w:t xml:space="preserve">##   0.4923077   0.3378378   0.4302885   0.1320755   0.7211302   0.5294118 </w:t>
       </w:r>
       <w:r>
         <w:br w:type="textWrapping"/>
@@ -599,7 +1035,7 @@
         <w:rPr>
           <w:rStyle w:val="VerbatimChar"/>
         </w:rPr>
-        <w:t xml:space="preserve">##   0.3604651   0.8275862   0.6830986</w:t>
+        <w:t xml:space="preserve">##   0.3837209   0.8491379   0.4577465</w:t>
       </w:r>
     </w:p>
     <w:p>
@@ -610,15 +1046,420 @@
         <w:rPr>
           <w:rStyle w:val="VerbatimChar"/>
         </w:rPr>
-        <w:t xml:space="preserve">## [1] 0.5625676</w:t>
+        <w:t xml:space="preserve">## [1] 0.5434547</w:t>
+      </w:r>
+    </w:p>
+    <w:p>
+      <w:pPr>
+        <w:pStyle w:val="FirstParagraph"/>
+      </w:pPr>
+      <w:r>
+        <w:drawing>
+          <wp:inline>
+            <wp:extent cx="4620126" cy="3696101"/>
+            <wp:effectExtent b="0" l="0" r="0" t="0"/>
+            <wp:docPr descr="" title="" id="1" name="Picture"/>
+            <a:graphic>
+              <a:graphicData uri="http://schemas.openxmlformats.org/drawingml/2006/picture">
+                <pic:pic>
+                  <pic:nvPicPr>
+                    <pic:cNvPr descr="Project1_files/figure-docx/LDA%20with%20PCA%20-%20Fei-1.png" id="0" name="Picture"/>
+                    <pic:cNvPicPr>
+                      <a:picLocks noChangeArrowheads="1" noChangeAspect="1"/>
+                    </pic:cNvPicPr>
+                  </pic:nvPicPr>
+                  <pic:blipFill>
+                    <a:blip r:embed="rId38"/>
+                    <a:stretch>
+                      <a:fillRect/>
+                    </a:stretch>
+                  </pic:blipFill>
+                  <pic:spPr bwMode="auto">
+                    <a:xfrm>
+                      <a:off x="0" y="0"/>
+                      <a:ext cx="4620126" cy="3696101"/>
+                    </a:xfrm>
+                    <a:prstGeom prst="rect">
+                      <a:avLst/>
+                    </a:prstGeom>
+                    <a:noFill/>
+                    <a:ln w="9525">
+                      <a:noFill/>
+                      <a:headEnd/>
+                      <a:tailEnd/>
+                    </a:ln>
+                  </pic:spPr>
+                </pic:pic>
+              </a:graphicData>
+            </a:graphic>
+          </wp:inline>
+        </w:drawing>
+      </w:r>
+      <w:r>
+        <w:drawing>
+          <wp:inline>
+            <wp:extent cx="4620126" cy="3696101"/>
+            <wp:effectExtent b="0" l="0" r="0" t="0"/>
+            <wp:docPr descr="" title="" id="1" name="Picture"/>
+            <a:graphic>
+              <a:graphicData uri="http://schemas.openxmlformats.org/drawingml/2006/picture">
+                <pic:pic>
+                  <pic:nvPicPr>
+                    <pic:cNvPr descr="Project1_files/figure-docx/LDA%20with%20PCA%20-%20Fei-2.png" id="0" name="Picture"/>
+                    <pic:cNvPicPr>
+                      <a:picLocks noChangeArrowheads="1" noChangeAspect="1"/>
+                    </pic:cNvPicPr>
+                  </pic:nvPicPr>
+                  <pic:blipFill>
+                    <a:blip r:embed="rId39"/>
+                    <a:stretch>
+                      <a:fillRect/>
+                    </a:stretch>
+                  </pic:blipFill>
+                  <pic:spPr bwMode="auto">
+                    <a:xfrm>
+                      <a:off x="0" y="0"/>
+                      <a:ext cx="4620126" cy="3696101"/>
+                    </a:xfrm>
+                    <a:prstGeom prst="rect">
+                      <a:avLst/>
+                    </a:prstGeom>
+                    <a:noFill/>
+                    <a:ln w="9525">
+                      <a:noFill/>
+                      <a:headEnd/>
+                      <a:tailEnd/>
+                    </a:ln>
+                  </pic:spPr>
+                </pic:pic>
+              </a:graphicData>
+            </a:graphic>
+          </wp:inline>
+        </w:drawing>
       </w:r>
     </w:p>
     <w:p>
       <w:pPr>
         <w:pStyle w:val="Heading2"/>
       </w:pPr>
-      <w:bookmarkStart w:id="37" w:name="multinomial-logistic-regression"/>
-      <w:bookmarkEnd w:id="37"/>
+      <w:bookmarkStart w:id="40" w:name="quadratic-discriminant-analysis-qda-of-original-dataset-without-dimension-reduction"/>
+      <w:bookmarkEnd w:id="40"/>
+      <w:r>
+        <w:t xml:space="preserve">Quadratic Discriminant Analysis (QDA) of original dataset (without dimension reduction)</w:t>
+      </w:r>
+    </w:p>
+    <w:p>
+      <w:pPr>
+        <w:pStyle w:val="SourceCode"/>
+      </w:pPr>
+      <w:r>
+        <w:rPr>
+          <w:rStyle w:val="VerbatimChar"/>
+        </w:rPr>
+        <w:t xml:space="preserve">##    Alfisols    Andisols   Aridisols Inceptisols   Mollisols     Oxisols </w:t>
+      </w:r>
+      <w:r>
+        <w:br w:type="textWrapping"/>
+      </w:r>
+      <w:r>
+        <w:rPr>
+          <w:rStyle w:val="VerbatimChar"/>
+        </w:rPr>
+        <w:t xml:space="preserve">##  0.38333333  0.01351351  0.16826923  0.02830189  0.20270270  0.00000000 </w:t>
+      </w:r>
+      <w:r>
+        <w:br w:type="textWrapping"/>
+      </w:r>
+      <w:r>
+        <w:rPr>
+          <w:rStyle w:val="VerbatimChar"/>
+        </w:rPr>
+        <w:t xml:space="preserve">##   Spodosols    Ultisols   Vertisols </w:t>
+      </w:r>
+      <w:r>
+        <w:br w:type="textWrapping"/>
+      </w:r>
+      <w:r>
+        <w:rPr>
+          <w:rStyle w:val="VerbatimChar"/>
+        </w:rPr>
+        <w:t xml:space="preserve">##  0.00000000  0.08189655  0.10563380</w:t>
+      </w:r>
+    </w:p>
+    <w:p>
+      <w:pPr>
+        <w:pStyle w:val="SourceCode"/>
+      </w:pPr>
+      <w:r>
+        <w:rPr>
+          <w:rStyle w:val="VerbatimChar"/>
+        </w:rPr>
+        <w:t xml:space="preserve">## [1] 0.2073567</w:t>
+      </w:r>
+    </w:p>
+    <w:p>
+      <w:pPr>
+        <w:pStyle w:val="Heading2"/>
+      </w:pPr>
+      <w:bookmarkStart w:id="41" w:name="quadratic-discriminant-analysis-qda-of-reduced-dataset-with-dimension-reduction-from-pca"/>
+      <w:bookmarkEnd w:id="41"/>
+      <w:r>
+        <w:t xml:space="preserve">Quadratic Discriminant Analysis (QDA) of reduced dataset (with dimension reduction from PCA)</w:t>
+      </w:r>
+    </w:p>
+    <w:p>
+      <w:pPr>
+        <w:pStyle w:val="SourceCode"/>
+      </w:pPr>
+      <w:r>
+        <w:rPr>
+          <w:rStyle w:val="VerbatimChar"/>
+        </w:rPr>
+        <w:t xml:space="preserve">##              </w:t>
+      </w:r>
+      <w:r>
+        <w:br w:type="textWrapping"/>
+      </w:r>
+      <w:r>
+        <w:rPr>
+          <w:rStyle w:val="VerbatimChar"/>
+        </w:rPr>
+        <w:t xml:space="preserve">##               Alfisols Andisols Aridisols Inceptisols Mollisols Oxisols</w:t>
+      </w:r>
+      <w:r>
+        <w:br w:type="textWrapping"/>
+      </w:r>
+      <w:r>
+        <w:rPr>
+          <w:rStyle w:val="VerbatimChar"/>
+        </w:rPr>
+        <w:t xml:space="preserve">##   Alfisols         384        4       119           1       188       6</w:t>
+      </w:r>
+      <w:r>
+        <w:br w:type="textWrapping"/>
+      </w:r>
+      <w:r>
+        <w:rPr>
+          <w:rStyle w:val="VerbatimChar"/>
+        </w:rPr>
+        <w:t xml:space="preserve">##   Andisols          10       21         1          13         2       0</w:t>
+      </w:r>
+      <w:r>
+        <w:br w:type="textWrapping"/>
+      </w:r>
+      <w:r>
+        <w:rPr>
+          <w:rStyle w:val="VerbatimChar"/>
+        </w:rPr>
+        <w:t xml:space="preserve">##   Aridisols         13        4       295           0        75       0</w:t>
+      </w:r>
+      <w:r>
+        <w:br w:type="textWrapping"/>
+      </w:r>
+      <w:r>
+        <w:rPr>
+          <w:rStyle w:val="VerbatimChar"/>
+        </w:rPr>
+        <w:t xml:space="preserve">##   Inceptisols       62        7        22           3        36       0</w:t>
+      </w:r>
+      <w:r>
+        <w:br w:type="textWrapping"/>
+      </w:r>
+      <w:r>
+        <w:rPr>
+          <w:rStyle w:val="VerbatimChar"/>
+        </w:rPr>
+        <w:t xml:space="preserve">##   Mollisols        102        3       200           1       458       0</w:t>
+      </w:r>
+      <w:r>
+        <w:br w:type="textWrapping"/>
+      </w:r>
+      <w:r>
+        <w:rPr>
+          <w:rStyle w:val="VerbatimChar"/>
+        </w:rPr>
+        <w:t xml:space="preserve">##   Oxisols            1        0         0           0         0       8</w:t>
+      </w:r>
+      <w:r>
+        <w:br w:type="textWrapping"/>
+      </w:r>
+      <w:r>
+        <w:rPr>
+          <w:rStyle w:val="VerbatimChar"/>
+        </w:rPr>
+        <w:t xml:space="preserve">##   Spodosols         20        1         2           2         1       0</w:t>
+      </w:r>
+      <w:r>
+        <w:br w:type="textWrapping"/>
+      </w:r>
+      <w:r>
+        <w:rPr>
+          <w:rStyle w:val="VerbatimChar"/>
+        </w:rPr>
+        <w:t xml:space="preserve">##   Ultisols          43        0         1           5         1       3</w:t>
+      </w:r>
+      <w:r>
+        <w:br w:type="textWrapping"/>
+      </w:r>
+      <w:r>
+        <w:rPr>
+          <w:rStyle w:val="VerbatimChar"/>
+        </w:rPr>
+        <w:t xml:space="preserve">##   Vertisols          3        0         5           0        35       0</w:t>
+      </w:r>
+      <w:r>
+        <w:br w:type="textWrapping"/>
+      </w:r>
+      <w:r>
+        <w:rPr>
+          <w:rStyle w:val="VerbatimChar"/>
+        </w:rPr>
+        <w:t xml:space="preserve">##              </w:t>
+      </w:r>
+      <w:r>
+        <w:br w:type="textWrapping"/>
+      </w:r>
+      <w:r>
+        <w:rPr>
+          <w:rStyle w:val="VerbatimChar"/>
+        </w:rPr>
+        <w:t xml:space="preserve">##               Spodosols Ultisols Vertisols</w:t>
+      </w:r>
+      <w:r>
+        <w:br w:type="textWrapping"/>
+      </w:r>
+      <w:r>
+        <w:rPr>
+          <w:rStyle w:val="VerbatimChar"/>
+        </w:rPr>
+        <w:t xml:space="preserve">##   Alfisols            8       37        33</w:t>
+      </w:r>
+      <w:r>
+        <w:br w:type="textWrapping"/>
+      </w:r>
+      <w:r>
+        <w:rPr>
+          <w:rStyle w:val="VerbatimChar"/>
+        </w:rPr>
+        <w:t xml:space="preserve">##   Andisols           23        4         0</w:t>
+      </w:r>
+      <w:r>
+        <w:br w:type="textWrapping"/>
+      </w:r>
+      <w:r>
+        <w:rPr>
+          <w:rStyle w:val="VerbatimChar"/>
+        </w:rPr>
+        <w:t xml:space="preserve">##   Aridisols           0        0        29</w:t>
+      </w:r>
+      <w:r>
+        <w:br w:type="textWrapping"/>
+      </w:r>
+      <w:r>
+        <w:rPr>
+          <w:rStyle w:val="VerbatimChar"/>
+        </w:rPr>
+        <w:t xml:space="preserve">##   Inceptisols        26       50         6</w:t>
+      </w:r>
+      <w:r>
+        <w:br w:type="textWrapping"/>
+      </w:r>
+      <w:r>
+        <w:rPr>
+          <w:rStyle w:val="VerbatimChar"/>
+        </w:rPr>
+        <w:t xml:space="preserve">##   Mollisols           0        1        49</w:t>
+      </w:r>
+      <w:r>
+        <w:br w:type="textWrapping"/>
+      </w:r>
+      <w:r>
+        <w:rPr>
+          <w:rStyle w:val="VerbatimChar"/>
+        </w:rPr>
+        <w:t xml:space="preserve">##   Oxisols             0        8         0</w:t>
+      </w:r>
+      <w:r>
+        <w:br w:type="textWrapping"/>
+      </w:r>
+      <w:r>
+        <w:rPr>
+          <w:rStyle w:val="VerbatimChar"/>
+        </w:rPr>
+        <w:t xml:space="preserve">##   Spodosols          48       11         1</w:t>
+      </w:r>
+      <w:r>
+        <w:br w:type="textWrapping"/>
+      </w:r>
+      <w:r>
+        <w:rPr>
+          <w:rStyle w:val="VerbatimChar"/>
+        </w:rPr>
+        <w:t xml:space="preserve">##   Ultisols            0      179         0</w:t>
+      </w:r>
+      <w:r>
+        <w:br w:type="textWrapping"/>
+      </w:r>
+      <w:r>
+        <w:rPr>
+          <w:rStyle w:val="VerbatimChar"/>
+        </w:rPr>
+        <w:t xml:space="preserve">##   Vertisols           0        0        99</w:t>
+      </w:r>
+    </w:p>
+    <w:p>
+      <w:pPr>
+        <w:pStyle w:val="FirstParagraph"/>
+      </w:pPr>
+      <w:r>
+        <w:drawing>
+          <wp:inline>
+            <wp:extent cx="4620126" cy="3696101"/>
+            <wp:effectExtent b="0" l="0" r="0" t="0"/>
+            <wp:docPr descr="" title="" id="1" name="Picture"/>
+            <a:graphic>
+              <a:graphicData uri="http://schemas.openxmlformats.org/drawingml/2006/picture">
+                <pic:pic>
+                  <pic:nvPicPr>
+                    <pic:cNvPr descr="Project1_files/figure-docx/QDA%20with%20PCA%20-%20Fei-1.png" id="0" name="Picture"/>
+                    <pic:cNvPicPr>
+                      <a:picLocks noChangeArrowheads="1" noChangeAspect="1"/>
+                    </pic:cNvPicPr>
+                  </pic:nvPicPr>
+                  <pic:blipFill>
+                    <a:blip r:embed="rId42"/>
+                    <a:stretch>
+                      <a:fillRect/>
+                    </a:stretch>
+                  </pic:blipFill>
+                  <pic:spPr bwMode="auto">
+                    <a:xfrm>
+                      <a:off x="0" y="0"/>
+                      <a:ext cx="4620126" cy="3696101"/>
+                    </a:xfrm>
+                    <a:prstGeom prst="rect">
+                      <a:avLst/>
+                    </a:prstGeom>
+                    <a:noFill/>
+                    <a:ln w="9525">
+                      <a:noFill/>
+                      <a:headEnd/>
+                      <a:tailEnd/>
+                    </a:ln>
+                  </pic:spPr>
+                </pic:pic>
+              </a:graphicData>
+            </a:graphic>
+          </wp:inline>
+        </w:drawing>
+      </w:r>
+    </w:p>
+    <w:p>
+      <w:pPr>
+        <w:pStyle w:val="Heading2"/>
+      </w:pPr>
+      <w:bookmarkStart w:id="43" w:name="multinomial-logistic-regression"/>
+      <w:bookmarkEnd w:id="43"/>
       <w:r>
         <w:t xml:space="preserve">Multinomial Logistic Regression</w:t>
       </w:r>
@@ -627,28 +1468,1255 @@
       <w:pPr>
         <w:pStyle w:val="Heading1"/>
       </w:pPr>
-      <w:bookmarkStart w:id="38" w:name="results"/>
-      <w:bookmarkEnd w:id="38"/>
+      <w:bookmarkStart w:id="44" w:name="results"/>
+      <w:bookmarkEnd w:id="44"/>
       <w:r>
         <w:t xml:space="preserve">Results</w:t>
       </w:r>
     </w:p>
     <w:p>
-      <w:r>
-        <w:t xml:space="preserve">The results from these three approaches show that...</w:t>
-      </w:r>
-    </w:p>
-    <w:p>
+      <w:pPr>
+        <w:pStyle w:val="FirstParagraph"/>
+      </w:pPr>
+      <w:r>
+        <w:t xml:space="preserve">The results from these three approaches show that…</w:t>
+      </w:r>
+    </w:p>
+    <w:p>
+      <w:pPr>
+        <w:pStyle w:val="BodyText"/>
+      </w:pPr>
       <w:r>
         <w:t xml:space="preserve">In order to compare the reults it is important to recall the diffences between these three classification approaches. The difference between LDA and logistic regression is that linear coefficients are estimated differently. MLE for logistic models and estimated mean and variance based on Gaussian assumptions for the LDA. LDA makes more restrictive Gaussian assumptions and therefore often expected to work better than logistic models IF they are met. QDA serves as a compromise between non-parametric methods (not explored in this project) and the linear LDA and logistic regression approaches. Since QDA assumes a quadratic decision boundary, it can accurately model a wider range of problems than can the linear methods. QDA can perform better in the presence of a limited number of training observations because it does make some assumptions about the form of the decision boundary.</w:t>
       </w:r>
     </w:p>
     <w:p>
       <w:pPr>
+        <w:pStyle w:val="SourceCode"/>
+      </w:pPr>
+      <w:r>
+        <w:rPr>
+          <w:rStyle w:val="CommentTok"/>
+        </w:rPr>
+        <w:t xml:space="preserve">#lda</w:t>
+      </w:r>
+      <w:r>
+        <w:br w:type="textWrapping"/>
+      </w:r>
+      <w:r>
+        <w:rPr>
+          <w:rStyle w:val="NormalTok"/>
+        </w:rPr>
+        <w:t xml:space="preserve">correct.lda &lt;-</w:t>
+      </w:r>
+      <w:r>
+        <w:rPr>
+          <w:rStyle w:val="StringTok"/>
+        </w:rPr>
+        <w:t xml:space="preserve"> </w:t>
+      </w:r>
+      <w:r>
+        <w:rPr>
+          <w:rStyle w:val="KeywordTok"/>
+        </w:rPr>
+        <w:t xml:space="preserve">diag</w:t>
+      </w:r>
+      <w:r>
+        <w:rPr>
+          <w:rStyle w:val="NormalTok"/>
+        </w:rPr>
+        <w:t xml:space="preserve">(</w:t>
+      </w:r>
+      <w:r>
+        <w:rPr>
+          <w:rStyle w:val="KeywordTok"/>
+        </w:rPr>
+        <w:t xml:space="preserve">prop.table</w:t>
+      </w:r>
+      <w:r>
+        <w:rPr>
+          <w:rStyle w:val="NormalTok"/>
+        </w:rPr>
+        <w:t xml:space="preserve">(ct.lda, </w:t>
+      </w:r>
+      <w:r>
+        <w:rPr>
+          <w:rStyle w:val="DecValTok"/>
+        </w:rPr>
+        <w:t xml:space="preserve">1</w:t>
+      </w:r>
+      <w:r>
+        <w:rPr>
+          <w:rStyle w:val="NormalTok"/>
+        </w:rPr>
+        <w:t xml:space="preserve">))</w:t>
+      </w:r>
+      <w:r>
+        <w:br w:type="textWrapping"/>
+      </w:r>
+      <w:r>
+        <w:rPr>
+          <w:rStyle w:val="CommentTok"/>
+        </w:rPr>
+        <w:t xml:space="preserve"># total percent correct</w:t>
+      </w:r>
+      <w:r>
+        <w:br w:type="textWrapping"/>
+      </w:r>
+      <w:r>
+        <w:rPr>
+          <w:rStyle w:val="NormalTok"/>
+        </w:rPr>
+        <w:t xml:space="preserve">totcorrect.lda &lt;-</w:t>
+      </w:r>
+      <w:r>
+        <w:rPr>
+          <w:rStyle w:val="StringTok"/>
+        </w:rPr>
+        <w:t xml:space="preserve"> </w:t>
+      </w:r>
+      <w:r>
+        <w:rPr>
+          <w:rStyle w:val="KeywordTok"/>
+        </w:rPr>
+        <w:t xml:space="preserve">sum</w:t>
+      </w:r>
+      <w:r>
+        <w:rPr>
+          <w:rStyle w:val="NormalTok"/>
+        </w:rPr>
+        <w:t xml:space="preserve">(</w:t>
+      </w:r>
+      <w:r>
+        <w:rPr>
+          <w:rStyle w:val="KeywordTok"/>
+        </w:rPr>
+        <w:t xml:space="preserve">diag</w:t>
+      </w:r>
+      <w:r>
+        <w:rPr>
+          <w:rStyle w:val="NormalTok"/>
+        </w:rPr>
+        <w:t xml:space="preserve">(</w:t>
+      </w:r>
+      <w:r>
+        <w:rPr>
+          <w:rStyle w:val="KeywordTok"/>
+        </w:rPr>
+        <w:t xml:space="preserve">prop.table</w:t>
+      </w:r>
+      <w:r>
+        <w:rPr>
+          <w:rStyle w:val="NormalTok"/>
+        </w:rPr>
+        <w:t xml:space="preserve">(ct.lda)))</w:t>
+      </w:r>
+      <w:r>
+        <w:br w:type="textWrapping"/>
+      </w:r>
+      <w:r>
+        <w:br w:type="textWrapping"/>
+      </w:r>
+      <w:r>
+        <w:rPr>
+          <w:rStyle w:val="CommentTok"/>
+        </w:rPr>
+        <w:t xml:space="preserve">#qda</w:t>
+      </w:r>
+      <w:r>
+        <w:br w:type="textWrapping"/>
+      </w:r>
+      <w:r>
+        <w:rPr>
+          <w:rStyle w:val="NormalTok"/>
+        </w:rPr>
+        <w:t xml:space="preserve">correct.qda &lt;-</w:t>
+      </w:r>
+      <w:r>
+        <w:rPr>
+          <w:rStyle w:val="StringTok"/>
+        </w:rPr>
+        <w:t xml:space="preserve"> </w:t>
+      </w:r>
+      <w:r>
+        <w:rPr>
+          <w:rStyle w:val="KeywordTok"/>
+        </w:rPr>
+        <w:t xml:space="preserve">diag</w:t>
+      </w:r>
+      <w:r>
+        <w:rPr>
+          <w:rStyle w:val="NormalTok"/>
+        </w:rPr>
+        <w:t xml:space="preserve">(</w:t>
+      </w:r>
+      <w:r>
+        <w:rPr>
+          <w:rStyle w:val="KeywordTok"/>
+        </w:rPr>
+        <w:t xml:space="preserve">prop.table</w:t>
+      </w:r>
+      <w:r>
+        <w:rPr>
+          <w:rStyle w:val="NormalTok"/>
+        </w:rPr>
+        <w:t xml:space="preserve">(ct.qda, </w:t>
+      </w:r>
+      <w:r>
+        <w:rPr>
+          <w:rStyle w:val="DecValTok"/>
+        </w:rPr>
+        <w:t xml:space="preserve">1</w:t>
+      </w:r>
+      <w:r>
+        <w:rPr>
+          <w:rStyle w:val="NormalTok"/>
+        </w:rPr>
+        <w:t xml:space="preserve">))</w:t>
+      </w:r>
+      <w:r>
+        <w:br w:type="textWrapping"/>
+      </w:r>
+      <w:r>
+        <w:rPr>
+          <w:rStyle w:val="CommentTok"/>
+        </w:rPr>
+        <w:t xml:space="preserve"># total percent correct</w:t>
+      </w:r>
+      <w:r>
+        <w:br w:type="textWrapping"/>
+      </w:r>
+      <w:r>
+        <w:rPr>
+          <w:rStyle w:val="NormalTok"/>
+        </w:rPr>
+        <w:t xml:space="preserve">totcorrect.qda &lt;-</w:t>
+      </w:r>
+      <w:r>
+        <w:rPr>
+          <w:rStyle w:val="StringTok"/>
+        </w:rPr>
+        <w:t xml:space="preserve"> </w:t>
+      </w:r>
+      <w:r>
+        <w:rPr>
+          <w:rStyle w:val="KeywordTok"/>
+        </w:rPr>
+        <w:t xml:space="preserve">sum</w:t>
+      </w:r>
+      <w:r>
+        <w:rPr>
+          <w:rStyle w:val="NormalTok"/>
+        </w:rPr>
+        <w:t xml:space="preserve">(</w:t>
+      </w:r>
+      <w:r>
+        <w:rPr>
+          <w:rStyle w:val="KeywordTok"/>
+        </w:rPr>
+        <w:t xml:space="preserve">diag</w:t>
+      </w:r>
+      <w:r>
+        <w:rPr>
+          <w:rStyle w:val="NormalTok"/>
+        </w:rPr>
+        <w:t xml:space="preserve">(</w:t>
+      </w:r>
+      <w:r>
+        <w:rPr>
+          <w:rStyle w:val="KeywordTok"/>
+        </w:rPr>
+        <w:t xml:space="preserve">prop.table</w:t>
+      </w:r>
+      <w:r>
+        <w:rPr>
+          <w:rStyle w:val="NormalTok"/>
+        </w:rPr>
+        <w:t xml:space="preserve">(ct.qda)))</w:t>
+      </w:r>
+      <w:r>
+        <w:br w:type="textWrapping"/>
+      </w:r>
+      <w:r>
+        <w:br w:type="textWrapping"/>
+      </w:r>
+      <w:r>
+        <w:rPr>
+          <w:rStyle w:val="CommentTok"/>
+        </w:rPr>
+        <w:t xml:space="preserve">#mult log reg</w:t>
+      </w:r>
+      <w:r>
+        <w:br w:type="textWrapping"/>
+      </w:r>
+      <w:r>
+        <w:rPr>
+          <w:rStyle w:val="NormalTok"/>
+        </w:rPr>
+        <w:t xml:space="preserve">correct.logr &lt;-</w:t>
+      </w:r>
+      <w:r>
+        <w:rPr>
+          <w:rStyle w:val="StringTok"/>
+        </w:rPr>
+        <w:t xml:space="preserve"> </w:t>
+      </w:r>
+      <w:r>
+        <w:rPr>
+          <w:rStyle w:val="KeywordTok"/>
+        </w:rPr>
+        <w:t xml:space="preserve">diag</w:t>
+      </w:r>
+      <w:r>
+        <w:rPr>
+          <w:rStyle w:val="NormalTok"/>
+        </w:rPr>
+        <w:t xml:space="preserve">(</w:t>
+      </w:r>
+      <w:r>
+        <w:rPr>
+          <w:rStyle w:val="KeywordTok"/>
+        </w:rPr>
+        <w:t xml:space="preserve">prop.table</w:t>
+      </w:r>
+      <w:r>
+        <w:rPr>
+          <w:rStyle w:val="NormalTok"/>
+        </w:rPr>
+        <w:t xml:space="preserve">(ct.logr, </w:t>
+      </w:r>
+      <w:r>
+        <w:rPr>
+          <w:rStyle w:val="DecValTok"/>
+        </w:rPr>
+        <w:t xml:space="preserve">1</w:t>
+      </w:r>
+      <w:r>
+        <w:rPr>
+          <w:rStyle w:val="NormalTok"/>
+        </w:rPr>
+        <w:t xml:space="preserve">))</w:t>
+      </w:r>
+      <w:r>
+        <w:br w:type="textWrapping"/>
+      </w:r>
+      <w:r>
+        <w:rPr>
+          <w:rStyle w:val="CommentTok"/>
+        </w:rPr>
+        <w:t xml:space="preserve"># total percent correct</w:t>
+      </w:r>
+      <w:r>
+        <w:br w:type="textWrapping"/>
+      </w:r>
+      <w:r>
+        <w:rPr>
+          <w:rStyle w:val="NormalTok"/>
+        </w:rPr>
+        <w:t xml:space="preserve">tot.correct.logr &lt;-</w:t>
+      </w:r>
+      <w:r>
+        <w:rPr>
+          <w:rStyle w:val="StringTok"/>
+        </w:rPr>
+        <w:t xml:space="preserve"> </w:t>
+      </w:r>
+      <w:r>
+        <w:rPr>
+          <w:rStyle w:val="KeywordTok"/>
+        </w:rPr>
+        <w:t xml:space="preserve">sum</w:t>
+      </w:r>
+      <w:r>
+        <w:rPr>
+          <w:rStyle w:val="NormalTok"/>
+        </w:rPr>
+        <w:t xml:space="preserve">(</w:t>
+      </w:r>
+      <w:r>
+        <w:rPr>
+          <w:rStyle w:val="KeywordTok"/>
+        </w:rPr>
+        <w:t xml:space="preserve">diag</w:t>
+      </w:r>
+      <w:r>
+        <w:rPr>
+          <w:rStyle w:val="NormalTok"/>
+        </w:rPr>
+        <w:t xml:space="preserve">(</w:t>
+      </w:r>
+      <w:r>
+        <w:rPr>
+          <w:rStyle w:val="KeywordTok"/>
+        </w:rPr>
+        <w:t xml:space="preserve">prop.table</w:t>
+      </w:r>
+      <w:r>
+        <w:rPr>
+          <w:rStyle w:val="NormalTok"/>
+        </w:rPr>
+        <w:t xml:space="preserve">(ct.logr)))</w:t>
+      </w:r>
+      <w:r>
+        <w:br w:type="textWrapping"/>
+      </w:r>
+      <w:r>
+        <w:br w:type="textWrapping"/>
+      </w:r>
+      <w:r>
+        <w:rPr>
+          <w:rStyle w:val="CommentTok"/>
+        </w:rPr>
+        <w:t xml:space="preserve">#output table</w:t>
+      </w:r>
+      <w:r>
+        <w:br w:type="textWrapping"/>
+      </w:r>
+      <w:r>
+        <w:br w:type="textWrapping"/>
+      </w:r>
+      <w:r>
+        <w:rPr>
+          <w:rStyle w:val="NormalTok"/>
+        </w:rPr>
+        <w:t xml:space="preserve">model_comparison &lt;-</w:t>
+      </w:r>
+      <w:r>
+        <w:rPr>
+          <w:rStyle w:val="StringTok"/>
+        </w:rPr>
+        <w:t xml:space="preserve"> </w:t>
+      </w:r>
+      <w:r>
+        <w:rPr>
+          <w:rStyle w:val="KeywordTok"/>
+        </w:rPr>
+        <w:t xml:space="preserve">bind_rows</w:t>
+      </w:r>
+      <w:r>
+        <w:rPr>
+          <w:rStyle w:val="NormalTok"/>
+        </w:rPr>
+        <w:t xml:space="preserve">(correct.lda, correct.qda, correct.logr)</w:t>
+      </w:r>
+      <w:r>
+        <w:br w:type="textWrapping"/>
+      </w:r>
+      <w:r>
+        <w:br w:type="textWrapping"/>
+      </w:r>
+      <w:r>
+        <w:br w:type="textWrapping"/>
+      </w:r>
+      <w:r>
+        <w:rPr>
+          <w:rStyle w:val="NormalTok"/>
+        </w:rPr>
+        <w:t xml:space="preserve">model_comparison &lt;-</w:t>
+      </w:r>
+      <w:r>
+        <w:rPr>
+          <w:rStyle w:val="StringTok"/>
+        </w:rPr>
+        <w:t xml:space="preserve"> </w:t>
+      </w:r>
+      <w:r>
+        <w:rPr>
+          <w:rStyle w:val="NormalTok"/>
+        </w:rPr>
+        <w:t xml:space="preserve">model_comparison </w:t>
+      </w:r>
+      <w:r>
+        <w:rPr>
+          <w:rStyle w:val="OperatorTok"/>
+        </w:rPr>
+        <w:t xml:space="preserve">%&gt;%</w:t>
+      </w:r>
+      <w:r>
+        <w:br w:type="textWrapping"/>
+      </w:r>
+      <w:r>
+        <w:rPr>
+          <w:rStyle w:val="StringTok"/>
+        </w:rPr>
+        <w:t xml:space="preserve">                    </w:t>
+      </w:r>
+      <w:r>
+        <w:rPr>
+          <w:rStyle w:val="KeywordTok"/>
+        </w:rPr>
+        <w:t xml:space="preserve">mutate</w:t>
+      </w:r>
+      <w:r>
+        <w:rPr>
+          <w:rStyle w:val="NormalTok"/>
+        </w:rPr>
+        <w:t xml:space="preserve">(</w:t>
+      </w:r>
+      <w:r>
+        <w:rPr>
+          <w:rStyle w:val="DataTypeTok"/>
+        </w:rPr>
+        <w:t xml:space="preserve">Overall =</w:t>
+      </w:r>
+      <w:r>
+        <w:rPr>
+          <w:rStyle w:val="NormalTok"/>
+        </w:rPr>
+        <w:t xml:space="preserve"> </w:t>
+      </w:r>
+      <w:r>
+        <w:rPr>
+          <w:rStyle w:val="KeywordTok"/>
+        </w:rPr>
+        <w:t xml:space="preserve">c</w:t>
+      </w:r>
+      <w:r>
+        <w:rPr>
+          <w:rStyle w:val="NormalTok"/>
+        </w:rPr>
+        <w:t xml:space="preserve">(totcorrect.lda, totcorrect.qda, tot.correct.logr)) </w:t>
+      </w:r>
+      <w:r>
+        <w:rPr>
+          <w:rStyle w:val="OperatorTok"/>
+        </w:rPr>
+        <w:t xml:space="preserve">%&gt;%</w:t>
+      </w:r>
+      <w:r>
+        <w:rPr>
+          <w:rStyle w:val="StringTok"/>
+        </w:rPr>
+        <w:t xml:space="preserve"> </w:t>
+      </w:r>
+      <w:r>
+        <w:br w:type="textWrapping"/>
+      </w:r>
+      <w:r>
+        <w:rPr>
+          <w:rStyle w:val="StringTok"/>
+        </w:rPr>
+        <w:t xml:space="preserve">  </w:t>
+      </w:r>
+      <w:r>
+        <w:rPr>
+          <w:rStyle w:val="KeywordTok"/>
+        </w:rPr>
+        <w:t xml:space="preserve">set_rownames</w:t>
+      </w:r>
+      <w:r>
+        <w:rPr>
+          <w:rStyle w:val="NormalTok"/>
+        </w:rPr>
+        <w:t xml:space="preserve">(</w:t>
+      </w:r>
+      <w:r>
+        <w:rPr>
+          <w:rStyle w:val="KeywordTok"/>
+        </w:rPr>
+        <w:t xml:space="preserve">c</w:t>
+      </w:r>
+      <w:r>
+        <w:rPr>
+          <w:rStyle w:val="NormalTok"/>
+        </w:rPr>
+        <w:t xml:space="preserve">(</w:t>
+      </w:r>
+      <w:r>
+        <w:rPr>
+          <w:rStyle w:val="StringTok"/>
+        </w:rPr>
+        <w:t xml:space="preserve">"LDA"</w:t>
+      </w:r>
+      <w:r>
+        <w:rPr>
+          <w:rStyle w:val="NormalTok"/>
+        </w:rPr>
+        <w:t xml:space="preserve">, </w:t>
+      </w:r>
+      <w:r>
+        <w:rPr>
+          <w:rStyle w:val="StringTok"/>
+        </w:rPr>
+        <w:t xml:space="preserve">"QDA"</w:t>
+      </w:r>
+      <w:r>
+        <w:rPr>
+          <w:rStyle w:val="NormalTok"/>
+        </w:rPr>
+        <w:t xml:space="preserve">, </w:t>
+      </w:r>
+      <w:r>
+        <w:rPr>
+          <w:rStyle w:val="StringTok"/>
+        </w:rPr>
+        <w:t xml:space="preserve">"Mult Log Reg"</w:t>
+      </w:r>
+      <w:r>
+        <w:rPr>
+          <w:rStyle w:val="NormalTok"/>
+        </w:rPr>
+        <w:t xml:space="preserve">))</w:t>
+      </w:r>
+    </w:p>
+    <w:p>
+      <w:pPr>
+        <w:pStyle w:val="SourceCode"/>
+      </w:pPr>
+      <w:r>
+        <w:rPr>
+          <w:rStyle w:val="VerbatimChar"/>
+        </w:rPr>
+        <w:t xml:space="preserve">## Warning: package 'bindrcpp' was built under R version 3.4.3</w:t>
+      </w:r>
+    </w:p>
+    <w:p>
+      <w:pPr>
+        <w:pStyle w:val="SourceCode"/>
+      </w:pPr>
+      <w:r>
+        <w:rPr>
+          <w:rStyle w:val="VerbatimChar"/>
+        </w:rPr>
+        <w:t xml:space="preserve">## Warning: Setting row names on a tibble is deprecated.</w:t>
+      </w:r>
+    </w:p>
+    <w:p>
+      <w:pPr>
+        <w:pStyle w:val="SourceCode"/>
+      </w:pPr>
+      <w:r>
+        <w:rPr>
+          <w:rStyle w:val="NormalTok"/>
+        </w:rPr>
+        <w:t xml:space="preserve">knitr</w:t>
+      </w:r>
+      <w:r>
+        <w:rPr>
+          <w:rStyle w:val="OperatorTok"/>
+        </w:rPr>
+        <w:t xml:space="preserve">::</w:t>
+      </w:r>
+      <w:r>
+        <w:rPr>
+          <w:rStyle w:val="KeywordTok"/>
+        </w:rPr>
+        <w:t xml:space="preserve">kable</w:t>
+      </w:r>
+      <w:r>
+        <w:rPr>
+          <w:rStyle w:val="NormalTok"/>
+        </w:rPr>
+        <w:t xml:space="preserve">(</w:t>
+      </w:r>
+      <w:r>
+        <w:rPr>
+          <w:rStyle w:val="KeywordTok"/>
+        </w:rPr>
+        <w:t xml:space="preserve">round</w:t>
+      </w:r>
+      <w:r>
+        <w:rPr>
+          <w:rStyle w:val="NormalTok"/>
+        </w:rPr>
+        <w:t xml:space="preserve">(model_comparison, </w:t>
+      </w:r>
+      <w:r>
+        <w:rPr>
+          <w:rStyle w:val="DataTypeTok"/>
+        </w:rPr>
+        <w:t xml:space="preserve">digits =</w:t>
+      </w:r>
+      <w:r>
+        <w:rPr>
+          <w:rStyle w:val="NormalTok"/>
+        </w:rPr>
+        <w:t xml:space="preserve"> </w:t>
+      </w:r>
+      <w:r>
+        <w:rPr>
+          <w:rStyle w:val="DecValTok"/>
+        </w:rPr>
+        <w:t xml:space="preserve">2</w:t>
+      </w:r>
+      <w:r>
+        <w:rPr>
+          <w:rStyle w:val="NormalTok"/>
+        </w:rPr>
+        <w:t xml:space="preserve">))</w:t>
+      </w:r>
+    </w:p>
+    <w:tbl>
+      <w:tblPr>
+        <w:tblStyle w:val="TableNormal"/>
+        <w:tblW w:type="pct" w:w="0.0"/>
+        <w:tblLook w:firstRow="1"/>
+      </w:tblPr>
+      <w:tblGrid/>
+      <w:tr>
+        <w:trPr>
+          <w:cnfStyle w:firstRow="1"/>
+        </w:trPr>
+        <w:tc>
+          <w:tcPr>
+            <w:tcBorders>
+              <w:bottom w:val="single"/>
+            </w:tcBorders>
+            <w:vAlign w:val="bottom"/>
+          </w:tcPr>
+          <w:p>
+            <w:pPr>
+              <w:pStyle w:val="Compact"/>
+            </w:pPr>
+          </w:p>
+        </w:tc>
+        <w:tc>
+          <w:tcPr>
+            <w:tcBorders>
+              <w:bottom w:val="single"/>
+            </w:tcBorders>
+            <w:vAlign w:val="bottom"/>
+          </w:tcPr>
+          <w:p>
+            <w:pPr>
+              <w:pStyle w:val="Compact"/>
+              <w:jc w:val="right"/>
+            </w:pPr>
+            <w:r>
+              <w:t xml:space="preserve">Alfisols</w:t>
+            </w:r>
+          </w:p>
+        </w:tc>
+        <w:tc>
+          <w:tcPr>
+            <w:tcBorders>
+              <w:bottom w:val="single"/>
+            </w:tcBorders>
+            <w:vAlign w:val="bottom"/>
+          </w:tcPr>
+          <w:p>
+            <w:pPr>
+              <w:pStyle w:val="Compact"/>
+              <w:jc w:val="right"/>
+            </w:pPr>
+            <w:r>
+              <w:t xml:space="preserve">Andisols</w:t>
+            </w:r>
+          </w:p>
+        </w:tc>
+        <w:tc>
+          <w:tcPr>
+            <w:tcBorders>
+              <w:bottom w:val="single"/>
+            </w:tcBorders>
+            <w:vAlign w:val="bottom"/>
+          </w:tcPr>
+          <w:p>
+            <w:pPr>
+              <w:pStyle w:val="Compact"/>
+              <w:jc w:val="right"/>
+            </w:pPr>
+            <w:r>
+              <w:t xml:space="preserve">Aridisols</w:t>
+            </w:r>
+          </w:p>
+        </w:tc>
+        <w:tc>
+          <w:tcPr>
+            <w:tcBorders>
+              <w:bottom w:val="single"/>
+            </w:tcBorders>
+            <w:vAlign w:val="bottom"/>
+          </w:tcPr>
+          <w:p>
+            <w:pPr>
+              <w:pStyle w:val="Compact"/>
+              <w:jc w:val="right"/>
+            </w:pPr>
+            <w:r>
+              <w:t xml:space="preserve">Inceptisols</w:t>
+            </w:r>
+          </w:p>
+        </w:tc>
+        <w:tc>
+          <w:tcPr>
+            <w:tcBorders>
+              <w:bottom w:val="single"/>
+            </w:tcBorders>
+            <w:vAlign w:val="bottom"/>
+          </w:tcPr>
+          <w:p>
+            <w:pPr>
+              <w:pStyle w:val="Compact"/>
+              <w:jc w:val="right"/>
+            </w:pPr>
+            <w:r>
+              <w:t xml:space="preserve">Mollisols</w:t>
+            </w:r>
+          </w:p>
+        </w:tc>
+        <w:tc>
+          <w:tcPr>
+            <w:tcBorders>
+              <w:bottom w:val="single"/>
+            </w:tcBorders>
+            <w:vAlign w:val="bottom"/>
+          </w:tcPr>
+          <w:p>
+            <w:pPr>
+              <w:pStyle w:val="Compact"/>
+              <w:jc w:val="right"/>
+            </w:pPr>
+            <w:r>
+              <w:t xml:space="preserve">Oxisols</w:t>
+            </w:r>
+          </w:p>
+        </w:tc>
+        <w:tc>
+          <w:tcPr>
+            <w:tcBorders>
+              <w:bottom w:val="single"/>
+            </w:tcBorders>
+            <w:vAlign w:val="bottom"/>
+          </w:tcPr>
+          <w:p>
+            <w:pPr>
+              <w:pStyle w:val="Compact"/>
+              <w:jc w:val="right"/>
+            </w:pPr>
+            <w:r>
+              <w:t xml:space="preserve">Spodosols</w:t>
+            </w:r>
+          </w:p>
+        </w:tc>
+        <w:tc>
+          <w:tcPr>
+            <w:tcBorders>
+              <w:bottom w:val="single"/>
+            </w:tcBorders>
+            <w:vAlign w:val="bottom"/>
+          </w:tcPr>
+          <w:p>
+            <w:pPr>
+              <w:pStyle w:val="Compact"/>
+              <w:jc w:val="right"/>
+            </w:pPr>
+            <w:r>
+              <w:t xml:space="preserve">Ultisols</w:t>
+            </w:r>
+          </w:p>
+        </w:tc>
+        <w:tc>
+          <w:tcPr>
+            <w:tcBorders>
+              <w:bottom w:val="single"/>
+            </w:tcBorders>
+            <w:vAlign w:val="bottom"/>
+          </w:tcPr>
+          <w:p>
+            <w:pPr>
+              <w:pStyle w:val="Compact"/>
+              <w:jc w:val="right"/>
+            </w:pPr>
+            <w:r>
+              <w:t xml:space="preserve">Vertisols</w:t>
+            </w:r>
+          </w:p>
+        </w:tc>
+        <w:tc>
+          <w:tcPr>
+            <w:tcBorders>
+              <w:bottom w:val="single"/>
+            </w:tcBorders>
+            <w:vAlign w:val="bottom"/>
+          </w:tcPr>
+          <w:p>
+            <w:pPr>
+              <w:pStyle w:val="Compact"/>
+              <w:jc w:val="right"/>
+            </w:pPr>
+            <w:r>
+              <w:t xml:space="preserve">Overall</w:t>
+            </w:r>
+          </w:p>
+        </w:tc>
+      </w:tr>
+      <w:tr>
+        <w:tc>
+          <w:p>
+            <w:pPr>
+              <w:pStyle w:val="Compact"/>
+              <w:jc w:val="left"/>
+            </w:pPr>
+            <w:r>
+              <w:t xml:space="preserve">LDA</w:t>
+            </w:r>
+          </w:p>
+        </w:tc>
+        <w:tc>
+          <w:p>
+            <w:pPr>
+              <w:pStyle w:val="Compact"/>
+              <w:jc w:val="right"/>
+            </w:pPr>
+            <w:r>
+              <w:t xml:space="preserve">0.61</w:t>
+            </w:r>
+          </w:p>
+        </w:tc>
+        <w:tc>
+          <w:p>
+            <w:pPr>
+              <w:pStyle w:val="Compact"/>
+              <w:jc w:val="right"/>
+            </w:pPr>
+            <w:r>
+              <w:t xml:space="preserve">0.51</w:t>
+            </w:r>
+          </w:p>
+        </w:tc>
+        <w:tc>
+          <w:p>
+            <w:pPr>
+              <w:pStyle w:val="Compact"/>
+              <w:jc w:val="right"/>
+            </w:pPr>
+            <w:r>
+              <w:t xml:space="preserve">0.55</w:t>
+            </w:r>
+          </w:p>
+        </w:tc>
+        <w:tc>
+          <w:p>
+            <w:pPr>
+              <w:pStyle w:val="Compact"/>
+              <w:jc w:val="right"/>
+            </w:pPr>
+            <w:r>
+              <w:t xml:space="preserve">0.15</w:t>
+            </w:r>
+          </w:p>
+        </w:tc>
+        <w:tc>
+          <w:p>
+            <w:pPr>
+              <w:pStyle w:val="Compact"/>
+              <w:jc w:val="right"/>
+            </w:pPr>
+            <w:r>
+              <w:t xml:space="preserve">0.65</w:t>
+            </w:r>
+          </w:p>
+        </w:tc>
+        <w:tc>
+          <w:p>
+            <w:pPr>
+              <w:pStyle w:val="Compact"/>
+              <w:jc w:val="right"/>
+            </w:pPr>
+            <w:r>
+              <w:t xml:space="preserve">0.76</w:t>
+            </w:r>
+          </w:p>
+        </w:tc>
+        <w:tc>
+          <w:p>
+            <w:pPr>
+              <w:pStyle w:val="Compact"/>
+              <w:jc w:val="right"/>
+            </w:pPr>
+            <w:r>
+              <w:t xml:space="preserve">0.24</w:t>
+            </w:r>
+          </w:p>
+        </w:tc>
+        <w:tc>
+          <w:p>
+            <w:pPr>
+              <w:pStyle w:val="Compact"/>
+              <w:jc w:val="right"/>
+            </w:pPr>
+            <w:r>
+              <w:t xml:space="preserve">0.82</w:t>
+            </w:r>
+          </w:p>
+        </w:tc>
+        <w:tc>
+          <w:p>
+            <w:pPr>
+              <w:pStyle w:val="Compact"/>
+              <w:jc w:val="right"/>
+            </w:pPr>
+            <w:r>
+              <w:t xml:space="preserve">0.64</w:t>
+            </w:r>
+          </w:p>
+        </w:tc>
+        <w:tc>
+          <w:p>
+            <w:pPr>
+              <w:pStyle w:val="Compact"/>
+              <w:jc w:val="right"/>
+            </w:pPr>
+            <w:r>
+              <w:t xml:space="preserve">0.58</w:t>
+            </w:r>
+          </w:p>
+        </w:tc>
+      </w:tr>
+      <w:tr>
+        <w:tc>
+          <w:p>
+            <w:pPr>
+              <w:pStyle w:val="Compact"/>
+              <w:jc w:val="left"/>
+            </w:pPr>
+            <w:r>
+              <w:t xml:space="preserve">QDA</w:t>
+            </w:r>
+          </w:p>
+        </w:tc>
+        <w:tc>
+          <w:p>
+            <w:pPr>
+              <w:pStyle w:val="Compact"/>
+              <w:jc w:val="right"/>
+            </w:pPr>
+            <w:r>
+              <w:t xml:space="preserve">0.38</w:t>
+            </w:r>
+          </w:p>
+        </w:tc>
+        <w:tc>
+          <w:p>
+            <w:pPr>
+              <w:pStyle w:val="Compact"/>
+              <w:jc w:val="right"/>
+            </w:pPr>
+            <w:r>
+              <w:t xml:space="preserve">0.01</w:t>
+            </w:r>
+          </w:p>
+        </w:tc>
+        <w:tc>
+          <w:p>
+            <w:pPr>
+              <w:pStyle w:val="Compact"/>
+              <w:jc w:val="right"/>
+            </w:pPr>
+            <w:r>
+              <w:t xml:space="preserve">0.17</w:t>
+            </w:r>
+          </w:p>
+        </w:tc>
+        <w:tc>
+          <w:p>
+            <w:pPr>
+              <w:pStyle w:val="Compact"/>
+              <w:jc w:val="right"/>
+            </w:pPr>
+            <w:r>
+              <w:t xml:space="preserve">0.03</w:t>
+            </w:r>
+          </w:p>
+        </w:tc>
+        <w:tc>
+          <w:p>
+            <w:pPr>
+              <w:pStyle w:val="Compact"/>
+              <w:jc w:val="right"/>
+            </w:pPr>
+            <w:r>
+              <w:t xml:space="preserve">0.20</w:t>
+            </w:r>
+          </w:p>
+        </w:tc>
+        <w:tc>
+          <w:p>
+            <w:pPr>
+              <w:pStyle w:val="Compact"/>
+              <w:jc w:val="right"/>
+            </w:pPr>
+            <w:r>
+              <w:t xml:space="preserve">0.00</w:t>
+            </w:r>
+          </w:p>
+        </w:tc>
+        <w:tc>
+          <w:p>
+            <w:pPr>
+              <w:pStyle w:val="Compact"/>
+              <w:jc w:val="right"/>
+            </w:pPr>
+            <w:r>
+              <w:t xml:space="preserve">0.00</w:t>
+            </w:r>
+          </w:p>
+        </w:tc>
+        <w:tc>
+          <w:p>
+            <w:pPr>
+              <w:pStyle w:val="Compact"/>
+              <w:jc w:val="right"/>
+            </w:pPr>
+            <w:r>
+              <w:t xml:space="preserve">0.08</w:t>
+            </w:r>
+          </w:p>
+        </w:tc>
+        <w:tc>
+          <w:p>
+            <w:pPr>
+              <w:pStyle w:val="Compact"/>
+              <w:jc w:val="right"/>
+            </w:pPr>
+            <w:r>
+              <w:t xml:space="preserve">0.11</w:t>
+            </w:r>
+          </w:p>
+        </w:tc>
+        <w:tc>
+          <w:p>
+            <w:pPr>
+              <w:pStyle w:val="Compact"/>
+              <w:jc w:val="right"/>
+            </w:pPr>
+            <w:r>
+              <w:t xml:space="preserve">0.21</w:t>
+            </w:r>
+          </w:p>
+        </w:tc>
+      </w:tr>
+      <w:tr>
+        <w:tc>
+          <w:p>
+            <w:pPr>
+              <w:pStyle w:val="Compact"/>
+              <w:jc w:val="left"/>
+            </w:pPr>
+            <w:r>
+              <w:t xml:space="preserve">Mult Log Reg</w:t>
+            </w:r>
+          </w:p>
+        </w:tc>
+        <w:tc>
+          <w:p>
+            <w:pPr>
+              <w:pStyle w:val="Compact"/>
+              <w:jc w:val="right"/>
+            </w:pPr>
+            <w:r>
+              <w:t xml:space="preserve">0.66</w:t>
+            </w:r>
+          </w:p>
+        </w:tc>
+        <w:tc>
+          <w:p>
+            <w:pPr>
+              <w:pStyle w:val="Compact"/>
+              <w:jc w:val="right"/>
+            </w:pPr>
+            <w:r>
+              <w:t xml:space="preserve">0.51</w:t>
+            </w:r>
+          </w:p>
+        </w:tc>
+        <w:tc>
+          <w:p>
+            <w:pPr>
+              <w:pStyle w:val="Compact"/>
+              <w:jc w:val="right"/>
+            </w:pPr>
+            <w:r>
+              <w:t xml:space="preserve">0.54</w:t>
+            </w:r>
+          </w:p>
+        </w:tc>
+        <w:tc>
+          <w:p>
+            <w:pPr>
+              <w:pStyle w:val="Compact"/>
+              <w:jc w:val="right"/>
+            </w:pPr>
+            <w:r>
+              <w:t xml:space="preserve">0.25</w:t>
+            </w:r>
+          </w:p>
+        </w:tc>
+        <w:tc>
+          <w:p>
+            <w:pPr>
+              <w:pStyle w:val="Compact"/>
+              <w:jc w:val="right"/>
+            </w:pPr>
+            <w:r>
+              <w:t xml:space="preserve">0.71</w:t>
+            </w:r>
+          </w:p>
+        </w:tc>
+        <w:tc>
+          <w:p>
+            <w:pPr>
+              <w:pStyle w:val="Compact"/>
+              <w:jc w:val="right"/>
+            </w:pPr>
+            <w:r>
+              <w:t xml:space="preserve">0.59</w:t>
+            </w:r>
+          </w:p>
+        </w:tc>
+        <w:tc>
+          <w:p>
+            <w:pPr>
+              <w:pStyle w:val="Compact"/>
+              <w:jc w:val="right"/>
+            </w:pPr>
+            <w:r>
+              <w:t xml:space="preserve">0.53</w:t>
+            </w:r>
+          </w:p>
+        </w:tc>
+        <w:tc>
+          <w:p>
+            <w:pPr>
+              <w:pStyle w:val="Compact"/>
+              <w:jc w:val="right"/>
+            </w:pPr>
+            <w:r>
+              <w:t xml:space="preserve">0.76</w:t>
+            </w:r>
+          </w:p>
+        </w:tc>
+        <w:tc>
+          <w:p>
+            <w:pPr>
+              <w:pStyle w:val="Compact"/>
+              <w:jc w:val="right"/>
+            </w:pPr>
+            <w:r>
+              <w:t xml:space="preserve">0.56</w:t>
+            </w:r>
+          </w:p>
+        </w:tc>
+        <w:tc>
+          <w:p>
+            <w:pPr>
+              <w:pStyle w:val="Compact"/>
+              <w:jc w:val="right"/>
+            </w:pPr>
+            <w:r>
+              <w:t xml:space="preserve">0.62</w:t>
+            </w:r>
+          </w:p>
+        </w:tc>
+      </w:tr>
+    </w:tbl>
+    <w:p>
+      <w:pPr>
         <w:pStyle w:val="Heading1"/>
       </w:pPr>
-      <w:bookmarkStart w:id="39" w:name="contributions"/>
-      <w:bookmarkEnd w:id="39"/>
+      <w:bookmarkStart w:id="45" w:name="contributions"/>
+      <w:bookmarkEnd w:id="45"/>
       <w:r>
         <w:t xml:space="preserve">Contributions</w:t>
       </w:r>
@@ -659,7 +2727,22 @@
 </file>
 
 <file path=word/footnotes.xml><?xml version="1.0" encoding="utf-8"?>
-<w:footnotes xmlns:w="http://schemas.openxmlformats.org/wordprocessingml/2006/main" xmlns:m="http://schemas.openxmlformats.org/officeDocument/2006/math" xmlns:r="http://schemas.openxmlformats.org/officeDocument/2006/relationships" xmlns:o="urn:schemas-microsoft-com:office:office" xmlns:v="urn:schemas-microsoft-com:vml" xmlns:w10="urn:schemas-microsoft-com:office:word" xmlns:a="http://schemas.openxmlformats.org/drawingml/2006/main" xmlns:pic="http://schemas.openxmlformats.org/drawingml/2006/picture" xmlns:wp="http://schemas.openxmlformats.org/drawingml/2006/wordprocessingDrawing"/>
+<w:footnotes xmlns:w="http://schemas.openxmlformats.org/wordprocessingml/2006/main" xmlns:m="http://schemas.openxmlformats.org/officeDocument/2006/math" xmlns:r="http://schemas.openxmlformats.org/officeDocument/2006/relationships" xmlns:o="urn:schemas-microsoft-com:office:office" xmlns:v="urn:schemas-microsoft-com:vml" xmlns:w10="urn:schemas-microsoft-com:office:word" xmlns:a="http://schemas.openxmlformats.org/drawingml/2006/main" xmlns:pic="http://schemas.openxmlformats.org/drawingml/2006/picture" xmlns:wp="http://schemas.openxmlformats.org/drawingml/2006/wordprocessingDrawing">
+  <w:footnote w:type="continuationSeparator" w:id="0">
+    <w:p>
+      <w:r>
+        <w:continuationSeparator/>
+      </w:r>
+    </w:p>
+  </w:footnote>
+  <w:footnote w:type="separator" w:id="-1">
+    <w:p>
+      <w:r>
+        <w:separator/>
+      </w:r>
+    </w:p>
+  </w:footnote>
+</w:footnotes>
 </file>
 
 <file path=word/numbering.xml><?xml version="1.0" encoding="utf-8"?>
@@ -746,7 +2829,7 @@
     </w:lvl>
   </w:abstractNum>
   <w:abstractNum w:abstractNumId="990">
-    <w:nsid w:val="63e0784f"/>
+    <w:nsid w:val="201d66b6"/>
     <w:multiLevelType w:val="multilevel"/>
     <w:lvl w:ilvl="0">
       <w:numFmt w:val="bullet"/>
@@ -856,13 +2939,25 @@
   <w:style w:type="paragraph" w:default="1" w:styleId="Normal">
     <w:name w:val="Normal"/>
     <w:qFormat/>
+  </w:style>
+  <w:style w:type="paragraph" w:styleId="BodyText">
+    <w:name w:val="Body Text"/>
+    <w:basedOn w:val="Normal"/>
+    <w:link w:val="BodyTextChar"/>
     <w:pPr>
       <w:spacing w:before="180" w:after="180"/>
     </w:pPr>
-  </w:style>
-  <w:style w:type="paragraph" w:styleId="Compact">
+    <w:qFormat/>
+  </w:style>
+  <w:style w:type="paragraph" w:customStyle="1" w:styleId="FirstParagraph">
+    <w:name w:val="First Paragraph"/>
+    <w:basedOn w:val="BodyText"/>
+    <w:next w:val="BodyText"/>
+    <w:qFormat/>
+  </w:style>
+  <w:style w:type="paragraph" w:customStyle="1" w:styleId="Compact">
     <w:name w:val="Compact"/>
-    <w:basedOn w:val="Normal"/>
+    <w:basedOn w:val="BodyText"/>
     <w:qFormat/>
     <w:pPr>
       <w:spacing w:before="36" w:after="36"/>
@@ -871,7 +2966,7 @@
   <w:style w:type="paragraph" w:styleId="Title">
     <w:name w:val="Title"/>
     <w:basedOn w:val="Normal"/>
-    <w:next w:val="Normal"/>
+    <w:next w:val="BodyText"/>
     <w:qFormat/>
     <w:pPr>
       <w:keepNext/>
@@ -891,7 +2986,7 @@
   <w:style w:type="paragraph" w:styleId="Subtitle">
     <w:name w:val="Subtitle"/>
     <w:basedOn w:val="Title"/>
-    <w:next w:val="Normal"/>
+    <w:next w:val="BodyText"/>
     <w:qFormat/>
     <w:pPr>
       <w:keepNext/>
@@ -904,9 +2999,9 @@
       <w:szCs w:val="30"/>
     </w:rPr>
   </w:style>
-  <w:style w:type="paragraph" w:styleId="Author">
+  <w:style w:type="paragraph" w:customStyle="1" w:styleId="Author">
     <w:name w:val="Author"/>
-    <w:next w:val="Normal"/>
+    <w:next w:val="BodyText"/>
     <w:qFormat/>
     <w:pPr>
       <w:keepNext/>
@@ -916,7 +3011,7 @@
   </w:style>
   <w:style w:type="paragraph" w:styleId="Date">
     <w:name w:val="Date"/>
-    <w:next w:val="Normal"/>
+    <w:next w:val="BodyText"/>
     <w:qFormat/>
     <w:pPr>
       <w:keepNext/>
@@ -924,10 +3019,10 @@
       <w:jc w:val="center"/>
     </w:pPr>
   </w:style>
-  <w:style w:type="paragraph" w:styleId="Abstract">
+  <w:style w:type="paragraph" w:customStyle="1" w:styleId="Abstract">
     <w:name w:val="Abstract"/>
     <w:basedOn w:val="Normal"/>
-    <w:next w:val="Normal"/>
+    <w:next w:val="BodyText"/>
     <w:qFormat/>
     <w:pPr>
       <w:keepNext/>
@@ -950,7 +3045,7 @@
   <w:style w:type="paragraph" w:styleId="Heading1">
     <w:name w:val="Heading 1"/>
     <w:basedOn w:val="Normal"/>
-    <w:next w:val="Normal"/>
+    <w:next w:val="BodyText"/>
     <w:uiPriority w:val="9"/>
     <w:qFormat/>
     <w:pPr>
@@ -971,7 +3066,7 @@
   <w:style w:type="paragraph" w:styleId="Heading2">
     <w:name w:val="Heading 2"/>
     <w:basedOn w:val="Normal"/>
-    <w:next w:val="Normal"/>
+    <w:next w:val="BodyText"/>
     <w:uiPriority w:val="9"/>
     <w:unhideWhenUsed/>
     <w:qFormat/>
@@ -993,7 +3088,7 @@
   <w:style w:type="paragraph" w:styleId="Heading3">
     <w:name w:val="Heading 3"/>
     <w:basedOn w:val="Normal"/>
-    <w:next w:val="Normal"/>
+    <w:next w:val="BodyText"/>
     <w:uiPriority w:val="9"/>
     <w:unhideWhenUsed/>
     <w:qFormat/>
@@ -1001,7 +3096,7 @@
       <w:keepNext/>
       <w:keepLines/>
       <w:spacing w:before="200" w:after="0"/>
-      <w:outlineLvl w:val="1"/>
+      <w:outlineLvl w:val="2"/>
     </w:pPr>
     <w:rPr>
       <w:rFonts w:asciiTheme="majorHAnsi" w:eastAsiaTheme="majorEastAsia" w:hAnsiTheme="majorHAnsi" w:cstheme="majorBidi"/>
@@ -1015,7 +3110,7 @@
   <w:style w:type="paragraph" w:styleId="Heading4">
     <w:name w:val="Heading 4"/>
     <w:basedOn w:val="Normal"/>
-    <w:next w:val="Normal"/>
+    <w:next w:val="BodyText"/>
     <w:uiPriority w:val="9"/>
     <w:unhideWhenUsed/>
     <w:qFormat/>
@@ -1023,7 +3118,7 @@
       <w:keepNext/>
       <w:keepLines/>
       <w:spacing w:before="200" w:after="0"/>
-      <w:outlineLvl w:val="1"/>
+      <w:outlineLvl w:val="3"/>
     </w:pPr>
     <w:rPr>
       <w:rFonts w:asciiTheme="majorHAnsi" w:eastAsiaTheme="majorEastAsia" w:hAnsiTheme="majorHAnsi" w:cstheme="majorBidi"/>
@@ -1037,7 +3132,7 @@
   <w:style w:type="paragraph" w:styleId="Heading5">
     <w:name w:val="Heading 5"/>
     <w:basedOn w:val="Normal"/>
-    <w:next w:val="Normal"/>
+    <w:next w:val="BodyText"/>
     <w:uiPriority w:val="9"/>
     <w:unhideWhenUsed/>
     <w:qFormat/>
@@ -1045,7 +3140,7 @@
       <w:keepNext/>
       <w:keepLines/>
       <w:spacing w:before="200" w:after="0"/>
-      <w:outlineLvl w:val="1"/>
+      <w:outlineLvl w:val="4"/>
     </w:pPr>
     <w:rPr>
       <w:rFonts w:asciiTheme="majorHAnsi" w:eastAsiaTheme="majorEastAsia" w:hAnsiTheme="majorHAnsi" w:cstheme="majorBidi"/>
@@ -1056,15 +3151,36 @@
       <w:szCs w:val="24"/>
     </w:rPr>
   </w:style>
-  <w:style w:type="paragraph" w:styleId="BlockQuote">
-    <w:name w:val="Block Quote"/>
+  <w:style w:type="paragraph" w:styleId="Heading6">
+    <w:name w:val="Heading 6"/>
     <w:basedOn w:val="Normal"/>
-    <w:next w:val="Normal"/>
+    <w:next w:val="BodyText"/>
+    <w:uiPriority w:val="9"/>
+    <w:unhideWhenUsed/>
+    <w:qFormat/>
+    <w:pPr>
+      <w:keepNext/>
+      <w:keepLines/>
+      <w:spacing w:before="200" w:after="0"/>
+      <w:outlineLvl w:val="5"/>
+    </w:pPr>
+    <w:rPr>
+      <w:rFonts w:asciiTheme="majorHAnsi" w:eastAsiaTheme="majorEastAsia" w:hAnsiTheme="majorHAnsi" w:cstheme="majorBidi"/>
+      <w:color w:val="4F81BD" w:themeColor="accent1"/>
+      <w:sz w:val="24"/>
+      <w:szCs w:val="24"/>
+    </w:rPr>
+  </w:style>
+  <w:style w:type="paragraph" w:styleId="BlockText">
+    <w:name w:val="Block Text"/>
+    <w:basedOn w:val="BodyText"/>
+    <w:next w:val="BodyText"/>
     <w:uiPriority w:val="9"/>
     <w:unhideWhenUsed/>
     <w:qFormat/>
     <w:pPr>
       <w:spacing w:before="100" w:after="100"/>
+      <w:ind w:firstLine="0"/>
     </w:pPr>
     <w:rPr>
       <w:rFonts w:asciiTheme="majorHAnsi" w:eastAsiaTheme="majorEastAsia" w:hAnsiTheme="majorHAnsi" w:cstheme="majorBidi"/>
@@ -1101,7 +3217,7 @@
       </w:tblCellMar>
     </w:tblPr>
   </w:style>
-  <w:style w:type="paragraph" w:styleId="DefinitionTerm">
+  <w:style w:type="paragraph" w:customStyle="1" w:styleId="DefinitionTerm">
     <w:name w:val="Definition Term"/>
     <w:basedOn w:val="Normal"/>
     <w:next w:val="Definition"/>
@@ -1114,20 +3230,12 @@
       <w:b/>
     </w:rPr>
   </w:style>
-  <w:style w:type="paragraph" w:styleId="Definition">
+  <w:style w:type="paragraph" w:customStyle="1" w:styleId="Definition">
     <w:name w:val="Definition"/>
     <w:basedOn w:val="Normal"/>
   </w:style>
-  <w:style w:type="paragraph" w:styleId="BodyText">
-    <w:name w:val="Body Text"/>
-    <w:basedOn w:val="Normal"/>
-    <w:link w:val="BodyTextChar"/>
-    <w:pPr>
-      <w:spacing w:after="120"/>
-    </w:pPr>
-  </w:style>
-  <w:style w:type="paragraph" w:styleId="TableCaption">
-    <w:name w:val="Table Caption"/>
+  <w:style w:type="paragraph" w:styleId="Caption">
+    <w:name w:val="Caption"/>
     <w:basedOn w:val="Normal"/>
     <w:link w:val="BodyTextChar"/>
     <w:pPr>
@@ -1137,16 +3245,27 @@
       <w:i/>
     </w:rPr>
   </w:style>
-  <w:style w:type="paragraph" w:styleId="ImageCaption">
+  <w:style w:type="paragraph" w:customStyle="1" w:styleId="TableCaption">
+    <w:name w:val="Table Caption"/>
+    <w:basedOn w:val="Caption"/>
+    <w:pPr>
+      <w:keepNext/>
+    </w:pPr>
+  </w:style>
+  <w:style w:type="paragraph" w:customStyle="1" w:styleId="ImageCaption">
     <w:name w:val="Image Caption"/>
+    <w:basedOn w:val="Caption"/>
+  </w:style>
+  <w:style w:type="paragraph" w:customStyle="1" w:styleId="Figure">
+    <w:name w:val="Figure"/>
     <w:basedOn w:val="Normal"/>
-    <w:link w:val="BodyTextChar"/>
+  </w:style>
+  <w:style w:type="paragraph" w:customStyle="1" w:styleId="FigureWithCaption">
+    <w:name w:val="Figure with Caption"/>
+    <w:basedOn w:val="Figure"/>
     <w:pPr>
-      <w:spacing w:before="0" w:after="120"/>
+      <w:keepNext/>
     </w:pPr>
-    <w:rPr>
-      <w:i/>
-    </w:rPr>
   </w:style>
   <w:style w:type="character" w:customStyle="1" w:styleId="BodyTextChar">
     <w:name w:val="Body Text Char"/>
@@ -1161,125 +3280,37 @@
       <w:sz w:val="22"/>
     </w:rPr>
   </w:style>
-  <w:style w:type="character" w:customStyle="1" w:styleId="FootnoteRef">
-    <w:name w:val="Footnote Ref"/>
+  <w:style w:type="character" w:styleId="FootnoteReference">
+    <w:name w:val="Footnote Reference"/>
     <w:basedOn w:val="BodyTextChar"/>
     <w:rPr>
       <w:vertAlign w:val="superscript"/>
     </w:rPr>
   </w:style>
-  <w:style w:type="character" w:customStyle="1" w:styleId="Link">
-    <w:name w:val="Link"/>
+  <w:style w:type="character" w:styleId="Hyperlink">
+    <w:name w:val="Hyperlink"/>
     <w:basedOn w:val="BodyTextChar"/>
     <w:rPr>
       <w:color w:val="4F81BD" w:themeColor="accent1"/>
     </w:rPr>
   </w:style>
-  <w:style w:type="paragraph" w:customStyle="1" w:styleId="SourceCode">
-    <w:name w:val="Source Code"/>
-    <w:basedOn w:val="Normal"/>
-    <w:link w:val="VerbatimChar"/>
+  <w:style w:type="paragraph" w:styleId="TOCHeading">
+    <w:name w:val="TOC Heading"/>
+    <w:basedOn w:val="Heading1"/>
+    <w:next w:val="BodyText"/>
+    <w:uiPriority w:val="39"/>
+    <w:unhideWhenUsed/>
+    <w:qFormat/>
     <w:pPr>
-      <w:wordWrap w:val="off"/>
+      <w:spacing w:before="240" w:line="259" w:lineRule="auto"/>
+      <w:outlineLvl w:val="9"/>
     </w:pPr>
-  </w:style>
-  <w:style w:type="character" w:customStyle="1" w:styleId="KeywordTok">
-    <w:name w:val="KeywordTok"/>
-    <w:basedOn w:val="VerbatimChar"/>
-    <w:rPr>
-      <w:color w:val="007020"/>
-      <w:b/>
-    </w:rPr>
-  </w:style>
-  <w:style w:type="character" w:customStyle="1" w:styleId="DataTypeTok">
-    <w:name w:val="DataTypeTok"/>
-    <w:basedOn w:val="VerbatimChar"/>
-    <w:rPr>
-      <w:color w:val="902000"/>
-    </w:rPr>
-  </w:style>
-  <w:style w:type="character" w:customStyle="1" w:styleId="DecValTok">
-    <w:name w:val="DecValTok"/>
-    <w:basedOn w:val="VerbatimChar"/>
-    <w:rPr>
-      <w:color w:val="40a070"/>
-    </w:rPr>
-  </w:style>
-  <w:style w:type="character" w:customStyle="1" w:styleId="BaseNTok">
-    <w:name w:val="BaseNTok"/>
-    <w:basedOn w:val="VerbatimChar"/>
-    <w:rPr>
-      <w:color w:val="40a070"/>
-    </w:rPr>
-  </w:style>
-  <w:style w:type="character" w:customStyle="1" w:styleId="FloatTok">
-    <w:name w:val="FloatTok"/>
-    <w:basedOn w:val="VerbatimChar"/>
-    <w:rPr>
-      <w:color w:val="40a070"/>
-    </w:rPr>
-  </w:style>
-  <w:style w:type="character" w:customStyle="1" w:styleId="CharTok">
-    <w:name w:val="CharTok"/>
-    <w:basedOn w:val="VerbatimChar"/>
-    <w:rPr>
-      <w:color w:val="4070a0"/>
-    </w:rPr>
-  </w:style>
-  <w:style w:type="character" w:customStyle="1" w:styleId="StringTok">
-    <w:name w:val="StringTok"/>
-    <w:basedOn w:val="VerbatimChar"/>
-    <w:rPr>
-      <w:color w:val="4070a0"/>
-    </w:rPr>
-  </w:style>
-  <w:style w:type="character" w:customStyle="1" w:styleId="CommentTok">
-    <w:name w:val="CommentTok"/>
-    <w:basedOn w:val="VerbatimChar"/>
-    <w:rPr>
-      <w:color w:val="60a0b0"/>
-      <w:i/>
-    </w:rPr>
-  </w:style>
-  <w:style w:type="character" w:customStyle="1" w:styleId="OtherTok">
-    <w:name w:val="OtherTok"/>
-    <w:basedOn w:val="VerbatimChar"/>
-    <w:rPr>
-      <w:color w:val="007020"/>
-    </w:rPr>
-  </w:style>
-  <w:style w:type="character" w:customStyle="1" w:styleId="AlertTok">
-    <w:name w:val="AlertTok"/>
-    <w:basedOn w:val="VerbatimChar"/>
-    <w:rPr>
-      <w:color w:val="ff0000"/>
-      <w:b/>
-    </w:rPr>
-  </w:style>
-  <w:style w:type="character" w:customStyle="1" w:styleId="FunctionTok">
-    <w:name w:val="FunctionTok"/>
-    <w:basedOn w:val="VerbatimChar"/>
-    <w:rPr>
-      <w:color w:val="06287e"/>
-    </w:rPr>
-  </w:style>
-  <w:style w:type="character" w:customStyle="1" w:styleId="RegionMarkerTok">
-    <w:name w:val="RegionMarkerTok"/>
-    <w:basedOn w:val="VerbatimChar"/>
-    <w:rPr/>
-  </w:style>
-  <w:style w:type="character" w:customStyle="1" w:styleId="ErrorTok">
-    <w:name w:val="ErrorTok"/>
-    <w:basedOn w:val="VerbatimChar"/>
-    <w:rPr>
-      <w:color w:val="ff0000"/>
-      <w:b/>
-    </w:rPr>
-  </w:style>
-  <w:style w:type="character" w:customStyle="1" w:styleId="NormalTok">
-    <w:name w:val="NormalTok"/>
-    <w:basedOn w:val="VerbatimChar"/>
-    <w:rPr/>
+    <w:rPr>
+      <w:rFonts w:asciiTheme="majorHAnsi" w:eastAsiaTheme="majorEastAsia" w:hAnsiTheme="majorHAnsi" w:cstheme="majorBidi"/>
+      <w:b w:val="0"/>
+      <w:bCs w:val="0"/>
+      <w:color w:val="365F91" w:themeColor="accent1" w:themeShade="BF"/>
+    </w:rPr>
   </w:style>
   <w:style w:type="paragraph" w:customStyle="1" w:styleId="SourceCode">
     <w:name w:val="Source Code"/>
@@ -1331,6 +3362,14 @@
       <w:shd w:val="clear" w:fill="f8f8f8"/>
     </w:rPr>
   </w:style>
+  <w:style w:type="character" w:customStyle="1" w:styleId="ConstantTok">
+    <w:name w:val="ConstantTok"/>
+    <w:basedOn w:val="VerbatimChar"/>
+    <w:rPr>
+      <w:color w:val="000000"/>
+      <w:shd w:val="clear" w:fill="f8f8f8"/>
+    </w:rPr>
+  </w:style>
   <w:style w:type="character" w:customStyle="1" w:styleId="CharTok">
     <w:name w:val="CharTok"/>
     <w:basedOn w:val="VerbatimChar"/>
@@ -1339,6 +3378,14 @@
       <w:shd w:val="clear" w:fill="f8f8f8"/>
     </w:rPr>
   </w:style>
+  <w:style w:type="character" w:customStyle="1" w:styleId="SpecialCharTok">
+    <w:name w:val="SpecialCharTok"/>
+    <w:basedOn w:val="VerbatimChar"/>
+    <w:rPr>
+      <w:color w:val="000000"/>
+      <w:shd w:val="clear" w:fill="f8f8f8"/>
+    </w:rPr>
+  </w:style>
   <w:style w:type="character" w:customStyle="1" w:styleId="StringTok">
     <w:name w:val="StringTok"/>
     <w:basedOn w:val="VerbatimChar"/>
@@ -1347,6 +3394,29 @@
       <w:shd w:val="clear" w:fill="f8f8f8"/>
     </w:rPr>
   </w:style>
+  <w:style w:type="character" w:customStyle="1" w:styleId="VerbatimStringTok">
+    <w:name w:val="VerbatimStringTok"/>
+    <w:basedOn w:val="VerbatimChar"/>
+    <w:rPr>
+      <w:color w:val="4e9a06"/>
+      <w:shd w:val="clear" w:fill="f8f8f8"/>
+    </w:rPr>
+  </w:style>
+  <w:style w:type="character" w:customStyle="1" w:styleId="SpecialStringTok">
+    <w:name w:val="SpecialStringTok"/>
+    <w:basedOn w:val="VerbatimChar"/>
+    <w:rPr>
+      <w:color w:val="4e9a06"/>
+      <w:shd w:val="clear" w:fill="f8f8f8"/>
+    </w:rPr>
+  </w:style>
+  <w:style w:type="character" w:customStyle="1" w:styleId="ImportTok">
+    <w:name w:val="ImportTok"/>
+    <w:basedOn w:val="VerbatimChar"/>
+    <w:rPr>
+      <w:shd w:val="clear" w:fill="f8f8f8"/>
+    </w:rPr>
+  </w:style>
   <w:style w:type="character" w:customStyle="1" w:styleId="CommentTok">
     <w:name w:val="CommentTok"/>
     <w:basedOn w:val="VerbatimChar"/>
@@ -1356,6 +3426,36 @@
       <w:i/>
     </w:rPr>
   </w:style>
+  <w:style w:type="character" w:customStyle="1" w:styleId="DocumentationTok">
+    <w:name w:val="DocumentationTok"/>
+    <w:basedOn w:val="VerbatimChar"/>
+    <w:rPr>
+      <w:color w:val="8f5902"/>
+      <w:shd w:val="clear" w:fill="f8f8f8"/>
+      <w:b/>
+      <w:i/>
+    </w:rPr>
+  </w:style>
+  <w:style w:type="character" w:customStyle="1" w:styleId="AnnotationTok">
+    <w:name w:val="AnnotationTok"/>
+    <w:basedOn w:val="VerbatimChar"/>
+    <w:rPr>
+      <w:color w:val="8f5902"/>
+      <w:shd w:val="clear" w:fill="f8f8f8"/>
+      <w:b/>
+      <w:i/>
+    </w:rPr>
+  </w:style>
+  <w:style w:type="character" w:customStyle="1" w:styleId="CommentVarTok">
+    <w:name w:val="CommentVarTok"/>
+    <w:basedOn w:val="VerbatimChar"/>
+    <w:rPr>
+      <w:color w:val="8f5902"/>
+      <w:shd w:val="clear" w:fill="f8f8f8"/>
+      <w:b/>
+      <w:i/>
+    </w:rPr>
+  </w:style>
   <w:style w:type="character" w:customStyle="1" w:styleId="OtherTok">
     <w:name w:val="OtherTok"/>
     <w:basedOn w:val="VerbatimChar"/>
@@ -1364,6 +3464,98 @@
       <w:shd w:val="clear" w:fill="f8f8f8"/>
     </w:rPr>
   </w:style>
+  <w:style w:type="character" w:customStyle="1" w:styleId="FunctionTok">
+    <w:name w:val="FunctionTok"/>
+    <w:basedOn w:val="VerbatimChar"/>
+    <w:rPr>
+      <w:color w:val="000000"/>
+      <w:shd w:val="clear" w:fill="f8f8f8"/>
+    </w:rPr>
+  </w:style>
+  <w:style w:type="character" w:customStyle="1" w:styleId="VariableTok">
+    <w:name w:val="VariableTok"/>
+    <w:basedOn w:val="VerbatimChar"/>
+    <w:rPr>
+      <w:color w:val="000000"/>
+      <w:shd w:val="clear" w:fill="f8f8f8"/>
+    </w:rPr>
+  </w:style>
+  <w:style w:type="character" w:customStyle="1" w:styleId="ControlFlowTok">
+    <w:name w:val="ControlFlowTok"/>
+    <w:basedOn w:val="VerbatimChar"/>
+    <w:rPr>
+      <w:color w:val="204a87"/>
+      <w:shd w:val="clear" w:fill="f8f8f8"/>
+      <w:b/>
+    </w:rPr>
+  </w:style>
+  <w:style w:type="character" w:customStyle="1" w:styleId="OperatorTok">
+    <w:name w:val="OperatorTok"/>
+    <w:basedOn w:val="VerbatimChar"/>
+    <w:rPr>
+      <w:color w:val="ce5c00"/>
+      <w:shd w:val="clear" w:fill="f8f8f8"/>
+      <w:b/>
+    </w:rPr>
+  </w:style>
+  <w:style w:type="character" w:customStyle="1" w:styleId="BuiltInTok">
+    <w:name w:val="BuiltInTok"/>
+    <w:basedOn w:val="VerbatimChar"/>
+    <w:rPr>
+      <w:shd w:val="clear" w:fill="f8f8f8"/>
+    </w:rPr>
+  </w:style>
+  <w:style w:type="character" w:customStyle="1" w:styleId="ExtensionTok">
+    <w:name w:val="ExtensionTok"/>
+    <w:basedOn w:val="VerbatimChar"/>
+    <w:rPr>
+      <w:shd w:val="clear" w:fill="f8f8f8"/>
+    </w:rPr>
+  </w:style>
+  <w:style w:type="character" w:customStyle="1" w:styleId="PreprocessorTok">
+    <w:name w:val="PreprocessorTok"/>
+    <w:basedOn w:val="VerbatimChar"/>
+    <w:rPr>
+      <w:color w:val="8f5902"/>
+      <w:shd w:val="clear" w:fill="f8f8f8"/>
+      <w:i/>
+    </w:rPr>
+  </w:style>
+  <w:style w:type="character" w:customStyle="1" w:styleId="AttributeTok">
+    <w:name w:val="AttributeTok"/>
+    <w:basedOn w:val="VerbatimChar"/>
+    <w:rPr>
+      <w:color w:val="c4a000"/>
+      <w:shd w:val="clear" w:fill="f8f8f8"/>
+    </w:rPr>
+  </w:style>
+  <w:style w:type="character" w:customStyle="1" w:styleId="RegionMarkerTok">
+    <w:name w:val="RegionMarkerTok"/>
+    <w:basedOn w:val="VerbatimChar"/>
+    <w:rPr>
+      <w:shd w:val="clear" w:fill="f8f8f8"/>
+    </w:rPr>
+  </w:style>
+  <w:style w:type="character" w:customStyle="1" w:styleId="InformationTok">
+    <w:name w:val="InformationTok"/>
+    <w:basedOn w:val="VerbatimChar"/>
+    <w:rPr>
+      <w:color w:val="8f5902"/>
+      <w:shd w:val="clear" w:fill="f8f8f8"/>
+      <w:b/>
+      <w:i/>
+    </w:rPr>
+  </w:style>
+  <w:style w:type="character" w:customStyle="1" w:styleId="WarningTok">
+    <w:name w:val="WarningTok"/>
+    <w:basedOn w:val="VerbatimChar"/>
+    <w:rPr>
+      <w:color w:val="8f5902"/>
+      <w:shd w:val="clear" w:fill="f8f8f8"/>
+      <w:b/>
+      <w:i/>
+    </w:rPr>
+  </w:style>
   <w:style w:type="character" w:customStyle="1" w:styleId="AlertTok">
     <w:name w:val="AlertTok"/>
     <w:basedOn w:val="VerbatimChar"/>
@@ -1372,25 +3564,11 @@
       <w:shd w:val="clear" w:fill="f8f8f8"/>
     </w:rPr>
   </w:style>
-  <w:style w:type="character" w:customStyle="1" w:styleId="FunctionTok">
-    <w:name w:val="FunctionTok"/>
-    <w:basedOn w:val="VerbatimChar"/>
-    <w:rPr>
-      <w:color w:val="000000"/>
-      <w:shd w:val="clear" w:fill="f8f8f8"/>
-    </w:rPr>
-  </w:style>
-  <w:style w:type="character" w:customStyle="1" w:styleId="RegionMarkerTok">
-    <w:name w:val="RegionMarkerTok"/>
-    <w:basedOn w:val="VerbatimChar"/>
-    <w:rPr>
-      <w:shd w:val="clear" w:fill="f8f8f8"/>
-    </w:rPr>
-  </w:style>
   <w:style w:type="character" w:customStyle="1" w:styleId="ErrorTok">
     <w:name w:val="ErrorTok"/>
     <w:basedOn w:val="VerbatimChar"/>
     <w:rPr>
+      <w:color w:val="a40000"/>
       <w:shd w:val="clear" w:fill="f8f8f8"/>
       <w:b/>
     </w:rPr>

</xml_diff>